<commit_message>
phone number max character changed to 50 in doc
</commit_message>
<xml_diff>
--- a/Docs/Doc Files/ERP System Database Schema Documentation.docx
+++ b/Docs/Doc Files/ERP System Database Schema Documentation.docx
@@ -213,7 +213,23 @@
           <w:sz w:val="24"/>
           <w:szCs w:val="24"/>
         </w:rPr>
-        <w:t>Phone - VARCHAR(20) - Contact phone number.</w:t>
+        <w:t>Phone - VARCHAR(</w:t>
+      </w:r>
+      <w:r>
+        <w:rPr>
+          <w:rFonts w:ascii="Times New Roman" w:eastAsia="Times New Roman" w:hAnsi="Times New Roman" w:cs="Times New Roman"/>
+          <w:sz w:val="24"/>
+          <w:szCs w:val="24"/>
+        </w:rPr>
+        <w:t>5</w:t>
+      </w:r>
+      <w:r>
+        <w:rPr>
+          <w:rFonts w:ascii="Times New Roman" w:eastAsia="Times New Roman" w:hAnsi="Times New Roman" w:cs="Times New Roman"/>
+          <w:sz w:val="24"/>
+          <w:szCs w:val="24"/>
+        </w:rPr>
+        <w:t>0) - Contact phone number.</w:t>
       </w:r>
     </w:p>
     <w:p>
@@ -229,23 +245,13 @@
           <w:szCs w:val="24"/>
         </w:rPr>
       </w:pPr>
-      <w:proofErr w:type="spellStart"/>
-      <w:r>
-        <w:rPr>
-          <w:rFonts w:ascii="Times New Roman" w:eastAsia="Times New Roman" w:hAnsi="Times New Roman" w:cs="Times New Roman"/>
-          <w:sz w:val="24"/>
-          <w:szCs w:val="24"/>
-        </w:rPr>
-        <w:t>CreatedAt</w:t>
-      </w:r>
-      <w:proofErr w:type="spellEnd"/>
-      <w:r>
-        <w:rPr>
-          <w:rFonts w:ascii="Times New Roman" w:eastAsia="Times New Roman" w:hAnsi="Times New Roman" w:cs="Times New Roman"/>
-          <w:sz w:val="24"/>
-          <w:szCs w:val="24"/>
-        </w:rPr>
-        <w:t xml:space="preserve"> - DATETIME - Account creation timestamp.</w:t>
+      <w:r>
+        <w:rPr>
+          <w:rFonts w:ascii="Times New Roman" w:eastAsia="Times New Roman" w:hAnsi="Times New Roman" w:cs="Times New Roman"/>
+          <w:sz w:val="24"/>
+          <w:szCs w:val="24"/>
+        </w:rPr>
+        <w:t>CreatedAt - DATETIME - Account creation timestamp.</w:t>
       </w:r>
     </w:p>
     <w:p>
@@ -367,7 +373,6 @@
           <w:szCs w:val="24"/>
         </w:rPr>
       </w:pPr>
-      <w:proofErr w:type="spellStart"/>
       <w:r>
         <w:rPr>
           <w:rFonts w:ascii="Times New Roman" w:eastAsia="Times New Roman" w:hAnsi="Times New Roman" w:cs="Times New Roman"/>
@@ -378,7 +383,6 @@
         </w:rPr>
         <w:t>UserRoles</w:t>
       </w:r>
-      <w:proofErr w:type="spellEnd"/>
     </w:p>
     <w:p>
       <w:pPr>
@@ -433,41 +437,13 @@
           <w:szCs w:val="24"/>
         </w:rPr>
       </w:pPr>
-      <w:proofErr w:type="spellStart"/>
-      <w:r>
-        <w:rPr>
-          <w:rFonts w:ascii="Times New Roman" w:eastAsia="Times New Roman" w:hAnsi="Times New Roman" w:cs="Times New Roman"/>
-          <w:sz w:val="24"/>
-          <w:szCs w:val="24"/>
-        </w:rPr>
-        <w:t>UserId</w:t>
-      </w:r>
-      <w:proofErr w:type="spellEnd"/>
-      <w:r>
-        <w:rPr>
-          <w:rFonts w:ascii="Times New Roman" w:eastAsia="Times New Roman" w:hAnsi="Times New Roman" w:cs="Times New Roman"/>
-          <w:sz w:val="24"/>
-          <w:szCs w:val="24"/>
-        </w:rPr>
-        <w:t xml:space="preserve"> (FK to </w:t>
-      </w:r>
-      <w:proofErr w:type="spellStart"/>
-      <w:r>
-        <w:rPr>
-          <w:rFonts w:ascii="Times New Roman" w:eastAsia="Times New Roman" w:hAnsi="Times New Roman" w:cs="Times New Roman"/>
-          <w:sz w:val="24"/>
-          <w:szCs w:val="24"/>
-        </w:rPr>
-        <w:t>Users.Id</w:t>
-      </w:r>
-      <w:proofErr w:type="spellEnd"/>
-      <w:r>
-        <w:rPr>
-          <w:rFonts w:ascii="Times New Roman" w:eastAsia="Times New Roman" w:hAnsi="Times New Roman" w:cs="Times New Roman"/>
-          <w:sz w:val="24"/>
-          <w:szCs w:val="24"/>
-        </w:rPr>
-        <w:t>) - INT</w:t>
+      <w:r>
+        <w:rPr>
+          <w:rFonts w:ascii="Times New Roman" w:eastAsia="Times New Roman" w:hAnsi="Times New Roman" w:cs="Times New Roman"/>
+          <w:sz w:val="24"/>
+          <w:szCs w:val="24"/>
+        </w:rPr>
+        <w:t>UserId (FK to Users.Id) - INT</w:t>
       </w:r>
     </w:p>
     <w:p>
@@ -483,41 +459,13 @@
           <w:szCs w:val="24"/>
         </w:rPr>
       </w:pPr>
-      <w:proofErr w:type="spellStart"/>
-      <w:r>
-        <w:rPr>
-          <w:rFonts w:ascii="Times New Roman" w:eastAsia="Times New Roman" w:hAnsi="Times New Roman" w:cs="Times New Roman"/>
-          <w:sz w:val="24"/>
-          <w:szCs w:val="24"/>
-        </w:rPr>
-        <w:t>RoleId</w:t>
-      </w:r>
-      <w:proofErr w:type="spellEnd"/>
-      <w:r>
-        <w:rPr>
-          <w:rFonts w:ascii="Times New Roman" w:eastAsia="Times New Roman" w:hAnsi="Times New Roman" w:cs="Times New Roman"/>
-          <w:sz w:val="24"/>
-          <w:szCs w:val="24"/>
-        </w:rPr>
-        <w:t xml:space="preserve"> (FK to </w:t>
-      </w:r>
-      <w:proofErr w:type="spellStart"/>
-      <w:r>
-        <w:rPr>
-          <w:rFonts w:ascii="Times New Roman" w:eastAsia="Times New Roman" w:hAnsi="Times New Roman" w:cs="Times New Roman"/>
-          <w:sz w:val="24"/>
-          <w:szCs w:val="24"/>
-        </w:rPr>
-        <w:t>Roles.Id</w:t>
-      </w:r>
-      <w:proofErr w:type="spellEnd"/>
-      <w:r>
-        <w:rPr>
-          <w:rFonts w:ascii="Times New Roman" w:eastAsia="Times New Roman" w:hAnsi="Times New Roman" w:cs="Times New Roman"/>
-          <w:sz w:val="24"/>
-          <w:szCs w:val="24"/>
-        </w:rPr>
-        <w:t>) - INT</w:t>
+      <w:r>
+        <w:rPr>
+          <w:rFonts w:ascii="Times New Roman" w:eastAsia="Times New Roman" w:hAnsi="Times New Roman" w:cs="Times New Roman"/>
+          <w:sz w:val="24"/>
+          <w:szCs w:val="24"/>
+        </w:rPr>
+        <w:t>RoleId (FK to Roles.Id) - INT</w:t>
       </w:r>
     </w:p>
     <w:p>
@@ -602,25 +550,7 @@
           <w:sz w:val="24"/>
           <w:szCs w:val="24"/>
         </w:rPr>
-        <w:t>Name - VARCHAR(100) (e.g. "</w:t>
-      </w:r>
-      <w:proofErr w:type="spellStart"/>
-      <w:r>
-        <w:rPr>
-          <w:rFonts w:ascii="Times New Roman" w:eastAsia="Times New Roman" w:hAnsi="Times New Roman" w:cs="Times New Roman"/>
-          <w:sz w:val="24"/>
-          <w:szCs w:val="24"/>
-        </w:rPr>
-        <w:t>Inventory.View</w:t>
-      </w:r>
-      <w:proofErr w:type="spellEnd"/>
-      <w:r>
-        <w:rPr>
-          <w:rFonts w:ascii="Times New Roman" w:eastAsia="Times New Roman" w:hAnsi="Times New Roman" w:cs="Times New Roman"/>
-          <w:sz w:val="24"/>
-          <w:szCs w:val="24"/>
-        </w:rPr>
-        <w:t>")</w:t>
+        <w:t>Name - VARCHAR(100) (e.g. "Inventory.View")</w:t>
       </w:r>
     </w:p>
     <w:p>
@@ -679,7 +609,6 @@
           <w:szCs w:val="24"/>
         </w:rPr>
       </w:pPr>
-      <w:proofErr w:type="spellStart"/>
       <w:r>
         <w:rPr>
           <w:rFonts w:ascii="Times New Roman" w:eastAsia="Times New Roman" w:hAnsi="Times New Roman" w:cs="Times New Roman"/>
@@ -690,7 +619,6 @@
         </w:rPr>
         <w:t>RolePermissions</w:t>
       </w:r>
-      <w:proofErr w:type="spellEnd"/>
     </w:p>
     <w:p>
       <w:pPr>
@@ -746,41 +674,13 @@
           <w:szCs w:val="24"/>
         </w:rPr>
       </w:pPr>
-      <w:proofErr w:type="spellStart"/>
-      <w:r>
-        <w:rPr>
-          <w:rFonts w:ascii="Times New Roman" w:eastAsia="Times New Roman" w:hAnsi="Times New Roman" w:cs="Times New Roman"/>
-          <w:sz w:val="24"/>
-          <w:szCs w:val="24"/>
-        </w:rPr>
-        <w:t>RoleId</w:t>
-      </w:r>
-      <w:proofErr w:type="spellEnd"/>
-      <w:r>
-        <w:rPr>
-          <w:rFonts w:ascii="Times New Roman" w:eastAsia="Times New Roman" w:hAnsi="Times New Roman" w:cs="Times New Roman"/>
-          <w:sz w:val="24"/>
-          <w:szCs w:val="24"/>
-        </w:rPr>
-        <w:t xml:space="preserve"> (FK to </w:t>
-      </w:r>
-      <w:proofErr w:type="spellStart"/>
-      <w:r>
-        <w:rPr>
-          <w:rFonts w:ascii="Times New Roman" w:eastAsia="Times New Roman" w:hAnsi="Times New Roman" w:cs="Times New Roman"/>
-          <w:sz w:val="24"/>
-          <w:szCs w:val="24"/>
-        </w:rPr>
-        <w:t>Roles.Id</w:t>
-      </w:r>
-      <w:proofErr w:type="spellEnd"/>
-      <w:r>
-        <w:rPr>
-          <w:rFonts w:ascii="Times New Roman" w:eastAsia="Times New Roman" w:hAnsi="Times New Roman" w:cs="Times New Roman"/>
-          <w:sz w:val="24"/>
-          <w:szCs w:val="24"/>
-        </w:rPr>
-        <w:t>) - INT</w:t>
+      <w:r>
+        <w:rPr>
+          <w:rFonts w:ascii="Times New Roman" w:eastAsia="Times New Roman" w:hAnsi="Times New Roman" w:cs="Times New Roman"/>
+          <w:sz w:val="24"/>
+          <w:szCs w:val="24"/>
+        </w:rPr>
+        <w:t>RoleId (FK to Roles.Id) - INT</w:t>
       </w:r>
     </w:p>
     <w:p>
@@ -796,41 +696,13 @@
           <w:szCs w:val="24"/>
         </w:rPr>
       </w:pPr>
-      <w:proofErr w:type="spellStart"/>
-      <w:r>
-        <w:rPr>
-          <w:rFonts w:ascii="Times New Roman" w:eastAsia="Times New Roman" w:hAnsi="Times New Roman" w:cs="Times New Roman"/>
-          <w:sz w:val="24"/>
-          <w:szCs w:val="24"/>
-        </w:rPr>
-        <w:t>FeatureId</w:t>
-      </w:r>
-      <w:proofErr w:type="spellEnd"/>
-      <w:r>
-        <w:rPr>
-          <w:rFonts w:ascii="Times New Roman" w:eastAsia="Times New Roman" w:hAnsi="Times New Roman" w:cs="Times New Roman"/>
-          <w:sz w:val="24"/>
-          <w:szCs w:val="24"/>
-        </w:rPr>
-        <w:t xml:space="preserve"> (FK to </w:t>
-      </w:r>
-      <w:proofErr w:type="spellStart"/>
-      <w:r>
-        <w:rPr>
-          <w:rFonts w:ascii="Times New Roman" w:eastAsia="Times New Roman" w:hAnsi="Times New Roman" w:cs="Times New Roman"/>
-          <w:sz w:val="24"/>
-          <w:szCs w:val="24"/>
-        </w:rPr>
-        <w:t>Features.Id</w:t>
-      </w:r>
-      <w:proofErr w:type="spellEnd"/>
-      <w:r>
-        <w:rPr>
-          <w:rFonts w:ascii="Times New Roman" w:eastAsia="Times New Roman" w:hAnsi="Times New Roman" w:cs="Times New Roman"/>
-          <w:sz w:val="24"/>
-          <w:szCs w:val="24"/>
-        </w:rPr>
-        <w:t>) - INT</w:t>
+      <w:r>
+        <w:rPr>
+          <w:rFonts w:ascii="Times New Roman" w:eastAsia="Times New Roman" w:hAnsi="Times New Roman" w:cs="Times New Roman"/>
+          <w:sz w:val="24"/>
+          <w:szCs w:val="24"/>
+        </w:rPr>
+        <w:t>FeatureId (FK to Features.Id) - INT</w:t>
       </w:r>
     </w:p>
     <w:p>
@@ -846,23 +718,13 @@
           <w:szCs w:val="24"/>
         </w:rPr>
       </w:pPr>
-      <w:proofErr w:type="spellStart"/>
-      <w:r>
-        <w:rPr>
-          <w:rFonts w:ascii="Times New Roman" w:eastAsia="Times New Roman" w:hAnsi="Times New Roman" w:cs="Times New Roman"/>
-          <w:sz w:val="24"/>
-          <w:szCs w:val="24"/>
-        </w:rPr>
-        <w:t>CanRead</w:t>
-      </w:r>
-      <w:proofErr w:type="spellEnd"/>
-      <w:r>
-        <w:rPr>
-          <w:rFonts w:ascii="Times New Roman" w:eastAsia="Times New Roman" w:hAnsi="Times New Roman" w:cs="Times New Roman"/>
-          <w:sz w:val="24"/>
-          <w:szCs w:val="24"/>
-        </w:rPr>
-        <w:t xml:space="preserve"> - BIT</w:t>
+      <w:r>
+        <w:rPr>
+          <w:rFonts w:ascii="Times New Roman" w:eastAsia="Times New Roman" w:hAnsi="Times New Roman" w:cs="Times New Roman"/>
+          <w:sz w:val="24"/>
+          <w:szCs w:val="24"/>
+        </w:rPr>
+        <w:t>CanRead - BIT</w:t>
       </w:r>
     </w:p>
     <w:p>
@@ -878,23 +740,13 @@
           <w:szCs w:val="24"/>
         </w:rPr>
       </w:pPr>
-      <w:proofErr w:type="spellStart"/>
-      <w:r>
-        <w:rPr>
-          <w:rFonts w:ascii="Times New Roman" w:eastAsia="Times New Roman" w:hAnsi="Times New Roman" w:cs="Times New Roman"/>
-          <w:sz w:val="24"/>
-          <w:szCs w:val="24"/>
-        </w:rPr>
-        <w:t>CanCreate</w:t>
-      </w:r>
-      <w:proofErr w:type="spellEnd"/>
-      <w:r>
-        <w:rPr>
-          <w:rFonts w:ascii="Times New Roman" w:eastAsia="Times New Roman" w:hAnsi="Times New Roman" w:cs="Times New Roman"/>
-          <w:sz w:val="24"/>
-          <w:szCs w:val="24"/>
-        </w:rPr>
-        <w:t xml:space="preserve"> - BIT</w:t>
+      <w:r>
+        <w:rPr>
+          <w:rFonts w:ascii="Times New Roman" w:eastAsia="Times New Roman" w:hAnsi="Times New Roman" w:cs="Times New Roman"/>
+          <w:sz w:val="24"/>
+          <w:szCs w:val="24"/>
+        </w:rPr>
+        <w:t>CanCreate - BIT</w:t>
       </w:r>
     </w:p>
     <w:p>
@@ -910,23 +762,13 @@
           <w:szCs w:val="24"/>
         </w:rPr>
       </w:pPr>
-      <w:proofErr w:type="spellStart"/>
-      <w:r>
-        <w:rPr>
-          <w:rFonts w:ascii="Times New Roman" w:eastAsia="Times New Roman" w:hAnsi="Times New Roman" w:cs="Times New Roman"/>
-          <w:sz w:val="24"/>
-          <w:szCs w:val="24"/>
-        </w:rPr>
-        <w:t>CanUpdate</w:t>
-      </w:r>
-      <w:proofErr w:type="spellEnd"/>
-      <w:r>
-        <w:rPr>
-          <w:rFonts w:ascii="Times New Roman" w:eastAsia="Times New Roman" w:hAnsi="Times New Roman" w:cs="Times New Roman"/>
-          <w:sz w:val="24"/>
-          <w:szCs w:val="24"/>
-        </w:rPr>
-        <w:t xml:space="preserve"> - BIT</w:t>
+      <w:r>
+        <w:rPr>
+          <w:rFonts w:ascii="Times New Roman" w:eastAsia="Times New Roman" w:hAnsi="Times New Roman" w:cs="Times New Roman"/>
+          <w:sz w:val="24"/>
+          <w:szCs w:val="24"/>
+        </w:rPr>
+        <w:t>CanUpdate - BIT</w:t>
       </w:r>
     </w:p>
     <w:p>
@@ -942,23 +784,13 @@
           <w:szCs w:val="24"/>
         </w:rPr>
       </w:pPr>
-      <w:proofErr w:type="spellStart"/>
-      <w:r>
-        <w:rPr>
-          <w:rFonts w:ascii="Times New Roman" w:eastAsia="Times New Roman" w:hAnsi="Times New Roman" w:cs="Times New Roman"/>
-          <w:sz w:val="24"/>
-          <w:szCs w:val="24"/>
-        </w:rPr>
-        <w:t>CanDelete</w:t>
-      </w:r>
-      <w:proofErr w:type="spellEnd"/>
-      <w:r>
-        <w:rPr>
-          <w:rFonts w:ascii="Times New Roman" w:eastAsia="Times New Roman" w:hAnsi="Times New Roman" w:cs="Times New Roman"/>
-          <w:sz w:val="24"/>
-          <w:szCs w:val="24"/>
-        </w:rPr>
-        <w:t xml:space="preserve"> - BIT</w:t>
+      <w:r>
+        <w:rPr>
+          <w:rFonts w:ascii="Times New Roman" w:eastAsia="Times New Roman" w:hAnsi="Times New Roman" w:cs="Times New Roman"/>
+          <w:sz w:val="24"/>
+          <w:szCs w:val="24"/>
+        </w:rPr>
+        <w:t>CanDelete - BIT</w:t>
       </w:r>
     </w:p>
     <w:p>
@@ -1209,23 +1041,13 @@
           <w:szCs w:val="24"/>
         </w:rPr>
       </w:pPr>
-      <w:proofErr w:type="spellStart"/>
-      <w:r>
-        <w:rPr>
-          <w:rFonts w:ascii="Times New Roman" w:eastAsia="Times New Roman" w:hAnsi="Times New Roman" w:cs="Times New Roman"/>
-          <w:sz w:val="24"/>
-          <w:szCs w:val="24"/>
-        </w:rPr>
-        <w:t>ContactPersonName</w:t>
-      </w:r>
-      <w:proofErr w:type="spellEnd"/>
-      <w:r>
-        <w:rPr>
-          <w:rFonts w:ascii="Times New Roman" w:eastAsia="Times New Roman" w:hAnsi="Times New Roman" w:cs="Times New Roman"/>
-          <w:sz w:val="24"/>
-          <w:szCs w:val="24"/>
-        </w:rPr>
-        <w:t xml:space="preserve"> - VARCHAR(255)</w:t>
+      <w:r>
+        <w:rPr>
+          <w:rFonts w:ascii="Times New Roman" w:eastAsia="Times New Roman" w:hAnsi="Times New Roman" w:cs="Times New Roman"/>
+          <w:sz w:val="24"/>
+          <w:szCs w:val="24"/>
+        </w:rPr>
+        <w:t>ContactPersonName - VARCHAR(255)</w:t>
       </w:r>
     </w:p>
     <w:p>
@@ -1392,41 +1214,13 @@
           <w:szCs w:val="24"/>
         </w:rPr>
       </w:pPr>
-      <w:proofErr w:type="spellStart"/>
-      <w:r>
-        <w:rPr>
-          <w:rFonts w:ascii="Times New Roman" w:eastAsia="Times New Roman" w:hAnsi="Times New Roman" w:cs="Times New Roman"/>
-          <w:sz w:val="24"/>
-          <w:szCs w:val="24"/>
-        </w:rPr>
-        <w:t>CategoryId</w:t>
-      </w:r>
-      <w:proofErr w:type="spellEnd"/>
-      <w:r>
-        <w:rPr>
-          <w:rFonts w:ascii="Times New Roman" w:eastAsia="Times New Roman" w:hAnsi="Times New Roman" w:cs="Times New Roman"/>
-          <w:sz w:val="24"/>
-          <w:szCs w:val="24"/>
-        </w:rPr>
-        <w:t xml:space="preserve"> (FK to </w:t>
-      </w:r>
-      <w:proofErr w:type="spellStart"/>
-      <w:r>
-        <w:rPr>
-          <w:rFonts w:ascii="Times New Roman" w:eastAsia="Times New Roman" w:hAnsi="Times New Roman" w:cs="Times New Roman"/>
-          <w:sz w:val="24"/>
-          <w:szCs w:val="24"/>
-        </w:rPr>
-        <w:t>Categories.Id</w:t>
-      </w:r>
-      <w:proofErr w:type="spellEnd"/>
-      <w:r>
-        <w:rPr>
-          <w:rFonts w:ascii="Times New Roman" w:eastAsia="Times New Roman" w:hAnsi="Times New Roman" w:cs="Times New Roman"/>
-          <w:sz w:val="24"/>
-          <w:szCs w:val="24"/>
-        </w:rPr>
-        <w:t>) - INT</w:t>
+      <w:r>
+        <w:rPr>
+          <w:rFonts w:ascii="Times New Roman" w:eastAsia="Times New Roman" w:hAnsi="Times New Roman" w:cs="Times New Roman"/>
+          <w:sz w:val="24"/>
+          <w:szCs w:val="24"/>
+        </w:rPr>
+        <w:t>CategoryId (FK to Categories.Id) - INT</w:t>
       </w:r>
     </w:p>
     <w:p>
@@ -1442,41 +1236,13 @@
           <w:szCs w:val="24"/>
         </w:rPr>
       </w:pPr>
-      <w:proofErr w:type="spellStart"/>
-      <w:r>
-        <w:rPr>
-          <w:rFonts w:ascii="Times New Roman" w:eastAsia="Times New Roman" w:hAnsi="Times New Roman" w:cs="Times New Roman"/>
-          <w:sz w:val="24"/>
-          <w:szCs w:val="24"/>
-        </w:rPr>
-        <w:t>SupplierId</w:t>
-      </w:r>
-      <w:proofErr w:type="spellEnd"/>
-      <w:r>
-        <w:rPr>
-          <w:rFonts w:ascii="Times New Roman" w:eastAsia="Times New Roman" w:hAnsi="Times New Roman" w:cs="Times New Roman"/>
-          <w:sz w:val="24"/>
-          <w:szCs w:val="24"/>
-        </w:rPr>
-        <w:t xml:space="preserve"> (FK to </w:t>
-      </w:r>
-      <w:proofErr w:type="spellStart"/>
-      <w:r>
-        <w:rPr>
-          <w:rFonts w:ascii="Times New Roman" w:eastAsia="Times New Roman" w:hAnsi="Times New Roman" w:cs="Times New Roman"/>
-          <w:sz w:val="24"/>
-          <w:szCs w:val="24"/>
-        </w:rPr>
-        <w:t>Suppliers.Id</w:t>
-      </w:r>
-      <w:proofErr w:type="spellEnd"/>
-      <w:r>
-        <w:rPr>
-          <w:rFonts w:ascii="Times New Roman" w:eastAsia="Times New Roman" w:hAnsi="Times New Roman" w:cs="Times New Roman"/>
-          <w:sz w:val="24"/>
-          <w:szCs w:val="24"/>
-        </w:rPr>
-        <w:t>) - INT</w:t>
+      <w:r>
+        <w:rPr>
+          <w:rFonts w:ascii="Times New Roman" w:eastAsia="Times New Roman" w:hAnsi="Times New Roman" w:cs="Times New Roman"/>
+          <w:sz w:val="24"/>
+          <w:szCs w:val="24"/>
+        </w:rPr>
+        <w:t>SupplierId (FK to Suppliers.Id) - INT</w:t>
       </w:r>
     </w:p>
     <w:p>
@@ -1580,23 +1346,13 @@
           <w:szCs w:val="24"/>
         </w:rPr>
       </w:pPr>
-      <w:proofErr w:type="spellStart"/>
-      <w:r>
-        <w:rPr>
-          <w:rFonts w:ascii="Times New Roman" w:eastAsia="Times New Roman" w:hAnsi="Times New Roman" w:cs="Times New Roman"/>
-          <w:sz w:val="24"/>
-          <w:szCs w:val="24"/>
-        </w:rPr>
-        <w:t>CreatedAt</w:t>
-      </w:r>
-      <w:proofErr w:type="spellEnd"/>
-      <w:r>
-        <w:rPr>
-          <w:rFonts w:ascii="Times New Roman" w:eastAsia="Times New Roman" w:hAnsi="Times New Roman" w:cs="Times New Roman"/>
-          <w:sz w:val="24"/>
-          <w:szCs w:val="24"/>
-        </w:rPr>
-        <w:t xml:space="preserve"> - DATETIME</w:t>
+      <w:r>
+        <w:rPr>
+          <w:rFonts w:ascii="Times New Roman" w:eastAsia="Times New Roman" w:hAnsi="Times New Roman" w:cs="Times New Roman"/>
+          <w:sz w:val="24"/>
+          <w:szCs w:val="24"/>
+        </w:rPr>
+        <w:t>CreatedAt - DATETIME</w:t>
       </w:r>
     </w:p>
     <w:p>
@@ -1676,41 +1432,13 @@
           <w:szCs w:val="24"/>
         </w:rPr>
       </w:pPr>
-      <w:proofErr w:type="spellStart"/>
-      <w:r>
-        <w:rPr>
-          <w:rFonts w:ascii="Times New Roman" w:eastAsia="Times New Roman" w:hAnsi="Times New Roman" w:cs="Times New Roman"/>
-          <w:sz w:val="24"/>
-          <w:szCs w:val="24"/>
-        </w:rPr>
-        <w:t>ProductId</w:t>
-      </w:r>
-      <w:proofErr w:type="spellEnd"/>
-      <w:r>
-        <w:rPr>
-          <w:rFonts w:ascii="Times New Roman" w:eastAsia="Times New Roman" w:hAnsi="Times New Roman" w:cs="Times New Roman"/>
-          <w:sz w:val="24"/>
-          <w:szCs w:val="24"/>
-        </w:rPr>
-        <w:t xml:space="preserve"> (FK to </w:t>
-      </w:r>
-      <w:proofErr w:type="spellStart"/>
-      <w:r>
-        <w:rPr>
-          <w:rFonts w:ascii="Times New Roman" w:eastAsia="Times New Roman" w:hAnsi="Times New Roman" w:cs="Times New Roman"/>
-          <w:sz w:val="24"/>
-          <w:szCs w:val="24"/>
-        </w:rPr>
-        <w:t>Products.Id</w:t>
-      </w:r>
-      <w:proofErr w:type="spellEnd"/>
-      <w:r>
-        <w:rPr>
-          <w:rFonts w:ascii="Times New Roman" w:eastAsia="Times New Roman" w:hAnsi="Times New Roman" w:cs="Times New Roman"/>
-          <w:sz w:val="24"/>
-          <w:szCs w:val="24"/>
-        </w:rPr>
-        <w:t>) - INT</w:t>
+      <w:r>
+        <w:rPr>
+          <w:rFonts w:ascii="Times New Roman" w:eastAsia="Times New Roman" w:hAnsi="Times New Roman" w:cs="Times New Roman"/>
+          <w:sz w:val="24"/>
+          <w:szCs w:val="24"/>
+        </w:rPr>
+        <w:t>ProductId (FK to Products.Id) - INT</w:t>
       </w:r>
     </w:p>
     <w:p>
@@ -1748,16 +1476,30 @@
           <w:szCs w:val="24"/>
         </w:rPr>
       </w:pPr>
-      <w:proofErr w:type="spellStart"/>
-      <w:r>
-        <w:rPr>
-          <w:rFonts w:ascii="Times New Roman" w:eastAsia="Times New Roman" w:hAnsi="Times New Roman" w:cs="Times New Roman"/>
-          <w:sz w:val="24"/>
-          <w:szCs w:val="24"/>
-        </w:rPr>
-        <w:t>ReorderLevel</w:t>
-      </w:r>
-      <w:proofErr w:type="spellEnd"/>
+      <w:r>
+        <w:rPr>
+          <w:rFonts w:ascii="Times New Roman" w:eastAsia="Times New Roman" w:hAnsi="Times New Roman" w:cs="Times New Roman"/>
+          <w:sz w:val="24"/>
+          <w:szCs w:val="24"/>
+        </w:rPr>
+        <w:t xml:space="preserve">ReorderLevel </w:t>
+      </w:r>
+      <w:r>
+        <w:rPr>
+          <w:rFonts w:ascii="Times New Roman" w:eastAsia="Times New Roman" w:hAnsi="Times New Roman" w:cs="Times New Roman"/>
+          <w:sz w:val="24"/>
+          <w:szCs w:val="24"/>
+        </w:rPr>
+        <w:t>–</w:t>
+      </w:r>
+      <w:r>
+        <w:rPr>
+          <w:rFonts w:ascii="Times New Roman" w:eastAsia="Times New Roman" w:hAnsi="Times New Roman" w:cs="Times New Roman"/>
+          <w:sz w:val="24"/>
+          <w:szCs w:val="24"/>
+        </w:rPr>
+        <w:t xml:space="preserve"> INT</w:t>
+      </w:r>
       <w:r>
         <w:rPr>
           <w:rFonts w:ascii="Times New Roman" w:eastAsia="Times New Roman" w:hAnsi="Times New Roman" w:cs="Times New Roman"/>
@@ -1772,30 +1514,6 @@
           <w:sz w:val="24"/>
           <w:szCs w:val="24"/>
         </w:rPr>
-        <w:t>–</w:t>
-      </w:r>
-      <w:r>
-        <w:rPr>
-          <w:rFonts w:ascii="Times New Roman" w:eastAsia="Times New Roman" w:hAnsi="Times New Roman" w:cs="Times New Roman"/>
-          <w:sz w:val="24"/>
-          <w:szCs w:val="24"/>
-        </w:rPr>
-        <w:t xml:space="preserve"> INT</w:t>
-      </w:r>
-      <w:r>
-        <w:rPr>
-          <w:rFonts w:ascii="Times New Roman" w:eastAsia="Times New Roman" w:hAnsi="Times New Roman" w:cs="Times New Roman"/>
-          <w:sz w:val="24"/>
-          <w:szCs w:val="24"/>
-        </w:rPr>
-        <w:t xml:space="preserve"> </w:t>
-      </w:r>
-      <w:r>
-        <w:rPr>
-          <w:rFonts w:ascii="Times New Roman" w:eastAsia="Times New Roman" w:hAnsi="Times New Roman" w:cs="Times New Roman"/>
-          <w:sz w:val="24"/>
-          <w:szCs w:val="24"/>
-        </w:rPr>
         <w:t>(A threshold value — when Quantity drops below this, it flags a low stock alert.)</w:t>
       </w:r>
     </w:p>
@@ -1812,23 +1530,13 @@
           <w:szCs w:val="24"/>
         </w:rPr>
       </w:pPr>
-      <w:proofErr w:type="spellStart"/>
-      <w:r>
-        <w:rPr>
-          <w:rFonts w:ascii="Times New Roman" w:eastAsia="Times New Roman" w:hAnsi="Times New Roman" w:cs="Times New Roman"/>
-          <w:sz w:val="24"/>
-          <w:szCs w:val="24"/>
-        </w:rPr>
-        <w:t>LastUpdated</w:t>
-      </w:r>
-      <w:proofErr w:type="spellEnd"/>
-      <w:r>
-        <w:rPr>
-          <w:rFonts w:ascii="Times New Roman" w:eastAsia="Times New Roman" w:hAnsi="Times New Roman" w:cs="Times New Roman"/>
-          <w:sz w:val="24"/>
-          <w:szCs w:val="24"/>
-        </w:rPr>
-        <w:t xml:space="preserve"> - DATETIME</w:t>
+      <w:r>
+        <w:rPr>
+          <w:rFonts w:ascii="Times New Roman" w:eastAsia="Times New Roman" w:hAnsi="Times New Roman" w:cs="Times New Roman"/>
+          <w:sz w:val="24"/>
+          <w:szCs w:val="24"/>
+        </w:rPr>
+        <w:t>LastUpdated - DATETIME</w:t>
       </w:r>
     </w:p>
     <w:p>
@@ -2037,7 +1745,6 @@
           <w:szCs w:val="24"/>
         </w:rPr>
       </w:pPr>
-      <w:proofErr w:type="spellStart"/>
       <w:r>
         <w:rPr>
           <w:rFonts w:ascii="Times New Roman" w:eastAsia="Times New Roman" w:hAnsi="Times New Roman" w:cs="Times New Roman"/>
@@ -2048,7 +1755,6 @@
         </w:rPr>
         <w:t>SalesOrders</w:t>
       </w:r>
-      <w:proofErr w:type="spellEnd"/>
     </w:p>
     <w:p>
       <w:pPr>
@@ -2103,23 +1809,13 @@
           <w:szCs w:val="24"/>
         </w:rPr>
       </w:pPr>
-      <w:proofErr w:type="spellStart"/>
-      <w:r>
-        <w:rPr>
-          <w:rFonts w:ascii="Times New Roman" w:eastAsia="Times New Roman" w:hAnsi="Times New Roman" w:cs="Times New Roman"/>
-          <w:sz w:val="24"/>
-          <w:szCs w:val="24"/>
-        </w:rPr>
-        <w:t>OrderNumber</w:t>
-      </w:r>
-      <w:proofErr w:type="spellEnd"/>
-      <w:r>
-        <w:rPr>
-          <w:rFonts w:ascii="Times New Roman" w:eastAsia="Times New Roman" w:hAnsi="Times New Roman" w:cs="Times New Roman"/>
-          <w:sz w:val="24"/>
-          <w:szCs w:val="24"/>
-        </w:rPr>
-        <w:t xml:space="preserve"> - VARCHAR(100)</w:t>
+      <w:r>
+        <w:rPr>
+          <w:rFonts w:ascii="Times New Roman" w:eastAsia="Times New Roman" w:hAnsi="Times New Roman" w:cs="Times New Roman"/>
+          <w:sz w:val="24"/>
+          <w:szCs w:val="24"/>
+        </w:rPr>
+        <w:t>OrderNumber - VARCHAR(100)</w:t>
       </w:r>
     </w:p>
     <w:p>
@@ -2135,41 +1831,13 @@
           <w:szCs w:val="24"/>
         </w:rPr>
       </w:pPr>
-      <w:proofErr w:type="spellStart"/>
-      <w:r>
-        <w:rPr>
-          <w:rFonts w:ascii="Times New Roman" w:eastAsia="Times New Roman" w:hAnsi="Times New Roman" w:cs="Times New Roman"/>
-          <w:sz w:val="24"/>
-          <w:szCs w:val="24"/>
-        </w:rPr>
-        <w:t>CustomerId</w:t>
-      </w:r>
-      <w:proofErr w:type="spellEnd"/>
-      <w:r>
-        <w:rPr>
-          <w:rFonts w:ascii="Times New Roman" w:eastAsia="Times New Roman" w:hAnsi="Times New Roman" w:cs="Times New Roman"/>
-          <w:sz w:val="24"/>
-          <w:szCs w:val="24"/>
-        </w:rPr>
-        <w:t xml:space="preserve"> (FK to </w:t>
-      </w:r>
-      <w:proofErr w:type="spellStart"/>
-      <w:r>
-        <w:rPr>
-          <w:rFonts w:ascii="Times New Roman" w:eastAsia="Times New Roman" w:hAnsi="Times New Roman" w:cs="Times New Roman"/>
-          <w:sz w:val="24"/>
-          <w:szCs w:val="24"/>
-        </w:rPr>
-        <w:t>Customers.Id</w:t>
-      </w:r>
-      <w:proofErr w:type="spellEnd"/>
-      <w:r>
-        <w:rPr>
-          <w:rFonts w:ascii="Times New Roman" w:eastAsia="Times New Roman" w:hAnsi="Times New Roman" w:cs="Times New Roman"/>
-          <w:sz w:val="24"/>
-          <w:szCs w:val="24"/>
-        </w:rPr>
-        <w:t>) - INT</w:t>
+      <w:r>
+        <w:rPr>
+          <w:rFonts w:ascii="Times New Roman" w:eastAsia="Times New Roman" w:hAnsi="Times New Roman" w:cs="Times New Roman"/>
+          <w:sz w:val="24"/>
+          <w:szCs w:val="24"/>
+        </w:rPr>
+        <w:t>CustomerId (FK to Customers.Id) - INT</w:t>
       </w:r>
     </w:p>
     <w:p>
@@ -2185,23 +1853,13 @@
           <w:szCs w:val="24"/>
         </w:rPr>
       </w:pPr>
-      <w:proofErr w:type="spellStart"/>
-      <w:r>
-        <w:rPr>
-          <w:rFonts w:ascii="Times New Roman" w:eastAsia="Times New Roman" w:hAnsi="Times New Roman" w:cs="Times New Roman"/>
-          <w:sz w:val="24"/>
-          <w:szCs w:val="24"/>
-        </w:rPr>
-        <w:t>OrderDate</w:t>
-      </w:r>
-      <w:proofErr w:type="spellEnd"/>
-      <w:r>
-        <w:rPr>
-          <w:rFonts w:ascii="Times New Roman" w:eastAsia="Times New Roman" w:hAnsi="Times New Roman" w:cs="Times New Roman"/>
-          <w:sz w:val="24"/>
-          <w:szCs w:val="24"/>
-        </w:rPr>
-        <w:t xml:space="preserve"> - DATE</w:t>
+      <w:r>
+        <w:rPr>
+          <w:rFonts w:ascii="Times New Roman" w:eastAsia="Times New Roman" w:hAnsi="Times New Roman" w:cs="Times New Roman"/>
+          <w:sz w:val="24"/>
+          <w:szCs w:val="24"/>
+        </w:rPr>
+        <w:t>OrderDate - DATE</w:t>
       </w:r>
     </w:p>
     <w:p>
@@ -2217,23 +1875,13 @@
           <w:szCs w:val="24"/>
         </w:rPr>
       </w:pPr>
-      <w:proofErr w:type="spellStart"/>
-      <w:r>
-        <w:rPr>
-          <w:rFonts w:ascii="Times New Roman" w:eastAsia="Times New Roman" w:hAnsi="Times New Roman" w:cs="Times New Roman"/>
-          <w:sz w:val="24"/>
-          <w:szCs w:val="24"/>
-        </w:rPr>
-        <w:t>DeliveryDate</w:t>
-      </w:r>
-      <w:proofErr w:type="spellEnd"/>
-      <w:r>
-        <w:rPr>
-          <w:rFonts w:ascii="Times New Roman" w:eastAsia="Times New Roman" w:hAnsi="Times New Roman" w:cs="Times New Roman"/>
-          <w:sz w:val="24"/>
-          <w:szCs w:val="24"/>
-        </w:rPr>
-        <w:t xml:space="preserve"> - DATE</w:t>
+      <w:r>
+        <w:rPr>
+          <w:rFonts w:ascii="Times New Roman" w:eastAsia="Times New Roman" w:hAnsi="Times New Roman" w:cs="Times New Roman"/>
+          <w:sz w:val="24"/>
+          <w:szCs w:val="24"/>
+        </w:rPr>
+        <w:t>DeliveryDate - DATE</w:t>
       </w:r>
     </w:p>
     <w:p>
@@ -2249,23 +1897,13 @@
           <w:szCs w:val="24"/>
         </w:rPr>
       </w:pPr>
-      <w:proofErr w:type="spellStart"/>
-      <w:r>
-        <w:rPr>
-          <w:rFonts w:ascii="Times New Roman" w:eastAsia="Times New Roman" w:hAnsi="Times New Roman" w:cs="Times New Roman"/>
-          <w:sz w:val="24"/>
-          <w:szCs w:val="24"/>
-        </w:rPr>
-        <w:t>DeliveryStatus</w:t>
-      </w:r>
-      <w:proofErr w:type="spellEnd"/>
-      <w:r>
-        <w:rPr>
-          <w:rFonts w:ascii="Times New Roman" w:eastAsia="Times New Roman" w:hAnsi="Times New Roman" w:cs="Times New Roman"/>
-          <w:sz w:val="24"/>
-          <w:szCs w:val="24"/>
-        </w:rPr>
-        <w:t xml:space="preserve"> - ENUM('Pending', 'Confirmed', 'Processing', 'Shipped', 'Delivered')</w:t>
+      <w:r>
+        <w:rPr>
+          <w:rFonts w:ascii="Times New Roman" w:eastAsia="Times New Roman" w:hAnsi="Times New Roman" w:cs="Times New Roman"/>
+          <w:sz w:val="24"/>
+          <w:szCs w:val="24"/>
+        </w:rPr>
+        <w:t>DeliveryStatus - ENUM('Pending', 'Confirmed', 'Processing', 'Shipped', 'Delivered')</w:t>
       </w:r>
     </w:p>
     <w:p>
@@ -2324,7 +1962,6 @@
           <w:szCs w:val="24"/>
         </w:rPr>
       </w:pPr>
-      <w:proofErr w:type="spellStart"/>
       <w:r>
         <w:rPr>
           <w:rFonts w:ascii="Times New Roman" w:eastAsia="Times New Roman" w:hAnsi="Times New Roman" w:cs="Times New Roman"/>
@@ -2335,7 +1972,6 @@
         </w:rPr>
         <w:t>SalesOrderItems</w:t>
       </w:r>
-      <w:proofErr w:type="spellEnd"/>
     </w:p>
     <w:p>
       <w:pPr>
@@ -2390,41 +2026,13 @@
           <w:szCs w:val="24"/>
         </w:rPr>
       </w:pPr>
-      <w:proofErr w:type="spellStart"/>
-      <w:r>
-        <w:rPr>
-          <w:rFonts w:ascii="Times New Roman" w:eastAsia="Times New Roman" w:hAnsi="Times New Roman" w:cs="Times New Roman"/>
-          <w:sz w:val="24"/>
-          <w:szCs w:val="24"/>
-        </w:rPr>
-        <w:t>SalesOrderId</w:t>
-      </w:r>
-      <w:proofErr w:type="spellEnd"/>
-      <w:r>
-        <w:rPr>
-          <w:rFonts w:ascii="Times New Roman" w:eastAsia="Times New Roman" w:hAnsi="Times New Roman" w:cs="Times New Roman"/>
-          <w:sz w:val="24"/>
-          <w:szCs w:val="24"/>
-        </w:rPr>
-        <w:t xml:space="preserve"> (FK to </w:t>
-      </w:r>
-      <w:proofErr w:type="spellStart"/>
-      <w:r>
-        <w:rPr>
-          <w:rFonts w:ascii="Times New Roman" w:eastAsia="Times New Roman" w:hAnsi="Times New Roman" w:cs="Times New Roman"/>
-          <w:sz w:val="24"/>
-          <w:szCs w:val="24"/>
-        </w:rPr>
-        <w:t>SalesOrders.Id</w:t>
-      </w:r>
-      <w:proofErr w:type="spellEnd"/>
-      <w:r>
-        <w:rPr>
-          <w:rFonts w:ascii="Times New Roman" w:eastAsia="Times New Roman" w:hAnsi="Times New Roman" w:cs="Times New Roman"/>
-          <w:sz w:val="24"/>
-          <w:szCs w:val="24"/>
-        </w:rPr>
-        <w:t>) - INT</w:t>
+      <w:r>
+        <w:rPr>
+          <w:rFonts w:ascii="Times New Roman" w:eastAsia="Times New Roman" w:hAnsi="Times New Roman" w:cs="Times New Roman"/>
+          <w:sz w:val="24"/>
+          <w:szCs w:val="24"/>
+        </w:rPr>
+        <w:t>SalesOrderId (FK to SalesOrders.Id) - INT</w:t>
       </w:r>
     </w:p>
     <w:p>
@@ -2440,41 +2048,13 @@
           <w:szCs w:val="24"/>
         </w:rPr>
       </w:pPr>
-      <w:proofErr w:type="spellStart"/>
-      <w:r>
-        <w:rPr>
-          <w:rFonts w:ascii="Times New Roman" w:eastAsia="Times New Roman" w:hAnsi="Times New Roman" w:cs="Times New Roman"/>
-          <w:sz w:val="24"/>
-          <w:szCs w:val="24"/>
-        </w:rPr>
-        <w:t>ProductId</w:t>
-      </w:r>
-      <w:proofErr w:type="spellEnd"/>
-      <w:r>
-        <w:rPr>
-          <w:rFonts w:ascii="Times New Roman" w:eastAsia="Times New Roman" w:hAnsi="Times New Roman" w:cs="Times New Roman"/>
-          <w:sz w:val="24"/>
-          <w:szCs w:val="24"/>
-        </w:rPr>
-        <w:t xml:space="preserve"> (FK to </w:t>
-      </w:r>
-      <w:proofErr w:type="spellStart"/>
-      <w:r>
-        <w:rPr>
-          <w:rFonts w:ascii="Times New Roman" w:eastAsia="Times New Roman" w:hAnsi="Times New Roman" w:cs="Times New Roman"/>
-          <w:sz w:val="24"/>
-          <w:szCs w:val="24"/>
-        </w:rPr>
-        <w:t>Products.Id</w:t>
-      </w:r>
-      <w:proofErr w:type="spellEnd"/>
-      <w:r>
-        <w:rPr>
-          <w:rFonts w:ascii="Times New Roman" w:eastAsia="Times New Roman" w:hAnsi="Times New Roman" w:cs="Times New Roman"/>
-          <w:sz w:val="24"/>
-          <w:szCs w:val="24"/>
-        </w:rPr>
-        <w:t>) - INT</w:t>
+      <w:r>
+        <w:rPr>
+          <w:rFonts w:ascii="Times New Roman" w:eastAsia="Times New Roman" w:hAnsi="Times New Roman" w:cs="Times New Roman"/>
+          <w:sz w:val="24"/>
+          <w:szCs w:val="24"/>
+        </w:rPr>
+        <w:t>ProductId (FK to Products.Id) - INT</w:t>
       </w:r>
     </w:p>
     <w:p>
@@ -2512,23 +2092,13 @@
           <w:szCs w:val="24"/>
         </w:rPr>
       </w:pPr>
-      <w:proofErr w:type="spellStart"/>
-      <w:r>
-        <w:rPr>
-          <w:rFonts w:ascii="Times New Roman" w:eastAsia="Times New Roman" w:hAnsi="Times New Roman" w:cs="Times New Roman"/>
-          <w:sz w:val="24"/>
-          <w:szCs w:val="24"/>
-        </w:rPr>
-        <w:t>UnitPrice</w:t>
-      </w:r>
-      <w:proofErr w:type="spellEnd"/>
-      <w:r>
-        <w:rPr>
-          <w:rFonts w:ascii="Times New Roman" w:eastAsia="Times New Roman" w:hAnsi="Times New Roman" w:cs="Times New Roman"/>
-          <w:sz w:val="24"/>
-          <w:szCs w:val="24"/>
-        </w:rPr>
-        <w:t xml:space="preserve"> - DECIMAL(12,2)</w:t>
+      <w:r>
+        <w:rPr>
+          <w:rFonts w:ascii="Times New Roman" w:eastAsia="Times New Roman" w:hAnsi="Times New Roman" w:cs="Times New Roman"/>
+          <w:sz w:val="24"/>
+          <w:szCs w:val="24"/>
+        </w:rPr>
+        <w:t>UnitPrice - DECIMAL(12,2)</w:t>
       </w:r>
     </w:p>
     <w:p>
@@ -2630,41 +2200,13 @@
           <w:szCs w:val="24"/>
         </w:rPr>
       </w:pPr>
-      <w:proofErr w:type="spellStart"/>
-      <w:r>
-        <w:rPr>
-          <w:rFonts w:ascii="Times New Roman" w:eastAsia="Times New Roman" w:hAnsi="Times New Roman" w:cs="Times New Roman"/>
-          <w:sz w:val="24"/>
-          <w:szCs w:val="24"/>
-        </w:rPr>
-        <w:t>SalesOrderId</w:t>
-      </w:r>
-      <w:proofErr w:type="spellEnd"/>
-      <w:r>
-        <w:rPr>
-          <w:rFonts w:ascii="Times New Roman" w:eastAsia="Times New Roman" w:hAnsi="Times New Roman" w:cs="Times New Roman"/>
-          <w:sz w:val="24"/>
-          <w:szCs w:val="24"/>
-        </w:rPr>
-        <w:t xml:space="preserve"> (FK to </w:t>
-      </w:r>
-      <w:proofErr w:type="spellStart"/>
-      <w:r>
-        <w:rPr>
-          <w:rFonts w:ascii="Times New Roman" w:eastAsia="Times New Roman" w:hAnsi="Times New Roman" w:cs="Times New Roman"/>
-          <w:sz w:val="24"/>
-          <w:szCs w:val="24"/>
-        </w:rPr>
-        <w:t>SalesOrders.Id</w:t>
-      </w:r>
-      <w:proofErr w:type="spellEnd"/>
-      <w:r>
-        <w:rPr>
-          <w:rFonts w:ascii="Times New Roman" w:eastAsia="Times New Roman" w:hAnsi="Times New Roman" w:cs="Times New Roman"/>
-          <w:sz w:val="24"/>
-          <w:szCs w:val="24"/>
-        </w:rPr>
-        <w:t>) - INT</w:t>
+      <w:r>
+        <w:rPr>
+          <w:rFonts w:ascii="Times New Roman" w:eastAsia="Times New Roman" w:hAnsi="Times New Roman" w:cs="Times New Roman"/>
+          <w:sz w:val="24"/>
+          <w:szCs w:val="24"/>
+        </w:rPr>
+        <w:t>SalesOrderId (FK to SalesOrders.Id) - INT</w:t>
       </w:r>
     </w:p>
     <w:p>
@@ -2680,23 +2222,13 @@
           <w:szCs w:val="24"/>
         </w:rPr>
       </w:pPr>
-      <w:proofErr w:type="spellStart"/>
-      <w:r>
-        <w:rPr>
-          <w:rFonts w:ascii="Times New Roman" w:eastAsia="Times New Roman" w:hAnsi="Times New Roman" w:cs="Times New Roman"/>
-          <w:sz w:val="24"/>
-          <w:szCs w:val="24"/>
-        </w:rPr>
-        <w:t>InvoiceDate</w:t>
-      </w:r>
-      <w:proofErr w:type="spellEnd"/>
-      <w:r>
-        <w:rPr>
-          <w:rFonts w:ascii="Times New Roman" w:eastAsia="Times New Roman" w:hAnsi="Times New Roman" w:cs="Times New Roman"/>
-          <w:sz w:val="24"/>
-          <w:szCs w:val="24"/>
-        </w:rPr>
-        <w:t xml:space="preserve"> - DATE</w:t>
+      <w:r>
+        <w:rPr>
+          <w:rFonts w:ascii="Times New Roman" w:eastAsia="Times New Roman" w:hAnsi="Times New Roman" w:cs="Times New Roman"/>
+          <w:sz w:val="24"/>
+          <w:szCs w:val="24"/>
+        </w:rPr>
+        <w:t>InvoiceDate - DATE</w:t>
       </w:r>
     </w:p>
     <w:p>
@@ -2712,23 +2244,13 @@
           <w:szCs w:val="24"/>
         </w:rPr>
       </w:pPr>
-      <w:proofErr w:type="spellStart"/>
-      <w:r>
-        <w:rPr>
-          <w:rFonts w:ascii="Times New Roman" w:eastAsia="Times New Roman" w:hAnsi="Times New Roman" w:cs="Times New Roman"/>
-          <w:sz w:val="24"/>
-          <w:szCs w:val="24"/>
-        </w:rPr>
-        <w:t>TotalAmount</w:t>
-      </w:r>
-      <w:proofErr w:type="spellEnd"/>
-      <w:r>
-        <w:rPr>
-          <w:rFonts w:ascii="Times New Roman" w:eastAsia="Times New Roman" w:hAnsi="Times New Roman" w:cs="Times New Roman"/>
-          <w:sz w:val="24"/>
-          <w:szCs w:val="24"/>
-        </w:rPr>
-        <w:t xml:space="preserve"> - DECIMAL(12,2)</w:t>
+      <w:r>
+        <w:rPr>
+          <w:rFonts w:ascii="Times New Roman" w:eastAsia="Times New Roman" w:hAnsi="Times New Roman" w:cs="Times New Roman"/>
+          <w:sz w:val="24"/>
+          <w:szCs w:val="24"/>
+        </w:rPr>
+        <w:t>TotalAmount - DECIMAL(12,2)</w:t>
       </w:r>
     </w:p>
     <w:p>
@@ -2744,23 +2266,13 @@
           <w:szCs w:val="24"/>
         </w:rPr>
       </w:pPr>
-      <w:proofErr w:type="spellStart"/>
-      <w:r>
-        <w:rPr>
-          <w:rFonts w:ascii="Times New Roman" w:eastAsia="Times New Roman" w:hAnsi="Times New Roman" w:cs="Times New Roman"/>
-          <w:sz w:val="24"/>
-          <w:szCs w:val="24"/>
-        </w:rPr>
-        <w:t>IsPaid</w:t>
-      </w:r>
-      <w:proofErr w:type="spellEnd"/>
-      <w:r>
-        <w:rPr>
-          <w:rFonts w:ascii="Times New Roman" w:eastAsia="Times New Roman" w:hAnsi="Times New Roman" w:cs="Times New Roman"/>
-          <w:sz w:val="24"/>
-          <w:szCs w:val="24"/>
-        </w:rPr>
-        <w:t xml:space="preserve"> - BIT</w:t>
+      <w:r>
+        <w:rPr>
+          <w:rFonts w:ascii="Times New Roman" w:eastAsia="Times New Roman" w:hAnsi="Times New Roman" w:cs="Times New Roman"/>
+          <w:sz w:val="24"/>
+          <w:szCs w:val="24"/>
+        </w:rPr>
+        <w:t>IsPaid - BIT</w:t>
       </w:r>
     </w:p>
     <w:p>
@@ -2776,23 +2288,13 @@
           <w:szCs w:val="24"/>
         </w:rPr>
       </w:pPr>
-      <w:proofErr w:type="spellStart"/>
-      <w:r>
-        <w:rPr>
-          <w:rFonts w:ascii="Times New Roman" w:eastAsia="Times New Roman" w:hAnsi="Times New Roman" w:cs="Times New Roman"/>
-          <w:sz w:val="24"/>
-          <w:szCs w:val="24"/>
-        </w:rPr>
-        <w:t>DueDate</w:t>
-      </w:r>
-      <w:proofErr w:type="spellEnd"/>
-      <w:r>
-        <w:rPr>
-          <w:rFonts w:ascii="Times New Roman" w:eastAsia="Times New Roman" w:hAnsi="Times New Roman" w:cs="Times New Roman"/>
-          <w:sz w:val="24"/>
-          <w:szCs w:val="24"/>
-        </w:rPr>
-        <w:t xml:space="preserve"> - DATE</w:t>
+      <w:r>
+        <w:rPr>
+          <w:rFonts w:ascii="Times New Roman" w:eastAsia="Times New Roman" w:hAnsi="Times New Roman" w:cs="Times New Roman"/>
+          <w:sz w:val="24"/>
+          <w:szCs w:val="24"/>
+        </w:rPr>
+        <w:t>DueDate - DATE</w:t>
       </w:r>
     </w:p>
     <w:p>
@@ -2850,7 +2352,6 @@
           <w:szCs w:val="24"/>
         </w:rPr>
       </w:pPr>
-      <w:proofErr w:type="spellStart"/>
       <w:r>
         <w:rPr>
           <w:rFonts w:ascii="Times New Roman" w:eastAsia="Times New Roman" w:hAnsi="Times New Roman" w:cs="Times New Roman"/>
@@ -2861,7 +2362,6 @@
         </w:rPr>
         <w:t>PurchaseOrders</w:t>
       </w:r>
-      <w:proofErr w:type="spellEnd"/>
     </w:p>
     <w:p>
       <w:pPr>
@@ -2916,23 +2416,13 @@
           <w:szCs w:val="24"/>
         </w:rPr>
       </w:pPr>
-      <w:proofErr w:type="spellStart"/>
-      <w:r>
-        <w:rPr>
-          <w:rFonts w:ascii="Times New Roman" w:eastAsia="Times New Roman" w:hAnsi="Times New Roman" w:cs="Times New Roman"/>
-          <w:sz w:val="24"/>
-          <w:szCs w:val="24"/>
-        </w:rPr>
-        <w:t>OrderNumber</w:t>
-      </w:r>
-      <w:proofErr w:type="spellEnd"/>
-      <w:r>
-        <w:rPr>
-          <w:rFonts w:ascii="Times New Roman" w:eastAsia="Times New Roman" w:hAnsi="Times New Roman" w:cs="Times New Roman"/>
-          <w:sz w:val="24"/>
-          <w:szCs w:val="24"/>
-        </w:rPr>
-        <w:t xml:space="preserve"> - VARCHAR(100)</w:t>
+      <w:r>
+        <w:rPr>
+          <w:rFonts w:ascii="Times New Roman" w:eastAsia="Times New Roman" w:hAnsi="Times New Roman" w:cs="Times New Roman"/>
+          <w:sz w:val="24"/>
+          <w:szCs w:val="24"/>
+        </w:rPr>
+        <w:t>OrderNumber - VARCHAR(100)</w:t>
       </w:r>
     </w:p>
     <w:p>
@@ -2948,41 +2438,13 @@
           <w:szCs w:val="24"/>
         </w:rPr>
       </w:pPr>
-      <w:proofErr w:type="spellStart"/>
-      <w:r>
-        <w:rPr>
-          <w:rFonts w:ascii="Times New Roman" w:eastAsia="Times New Roman" w:hAnsi="Times New Roman" w:cs="Times New Roman"/>
-          <w:sz w:val="24"/>
-          <w:szCs w:val="24"/>
-        </w:rPr>
-        <w:t>SupplierId</w:t>
-      </w:r>
-      <w:proofErr w:type="spellEnd"/>
-      <w:r>
-        <w:rPr>
-          <w:rFonts w:ascii="Times New Roman" w:eastAsia="Times New Roman" w:hAnsi="Times New Roman" w:cs="Times New Roman"/>
-          <w:sz w:val="24"/>
-          <w:szCs w:val="24"/>
-        </w:rPr>
-        <w:t xml:space="preserve"> (FK to </w:t>
-      </w:r>
-      <w:proofErr w:type="spellStart"/>
-      <w:r>
-        <w:rPr>
-          <w:rFonts w:ascii="Times New Roman" w:eastAsia="Times New Roman" w:hAnsi="Times New Roman" w:cs="Times New Roman"/>
-          <w:sz w:val="24"/>
-          <w:szCs w:val="24"/>
-        </w:rPr>
-        <w:t>Suppliers.Id</w:t>
-      </w:r>
-      <w:proofErr w:type="spellEnd"/>
-      <w:r>
-        <w:rPr>
-          <w:rFonts w:ascii="Times New Roman" w:eastAsia="Times New Roman" w:hAnsi="Times New Roman" w:cs="Times New Roman"/>
-          <w:sz w:val="24"/>
-          <w:szCs w:val="24"/>
-        </w:rPr>
-        <w:t>) - INT</w:t>
+      <w:r>
+        <w:rPr>
+          <w:rFonts w:ascii="Times New Roman" w:eastAsia="Times New Roman" w:hAnsi="Times New Roman" w:cs="Times New Roman"/>
+          <w:sz w:val="24"/>
+          <w:szCs w:val="24"/>
+        </w:rPr>
+        <w:t>SupplierId (FK to Suppliers.Id) - INT</w:t>
       </w:r>
     </w:p>
     <w:p>
@@ -2998,23 +2460,13 @@
           <w:szCs w:val="24"/>
         </w:rPr>
       </w:pPr>
-      <w:proofErr w:type="spellStart"/>
-      <w:r>
-        <w:rPr>
-          <w:rFonts w:ascii="Times New Roman" w:eastAsia="Times New Roman" w:hAnsi="Times New Roman" w:cs="Times New Roman"/>
-          <w:sz w:val="24"/>
-          <w:szCs w:val="24"/>
-        </w:rPr>
-        <w:t>OrderDate</w:t>
-      </w:r>
-      <w:proofErr w:type="spellEnd"/>
-      <w:r>
-        <w:rPr>
-          <w:rFonts w:ascii="Times New Roman" w:eastAsia="Times New Roman" w:hAnsi="Times New Roman" w:cs="Times New Roman"/>
-          <w:sz w:val="24"/>
-          <w:szCs w:val="24"/>
-        </w:rPr>
-        <w:t xml:space="preserve"> - DATE</w:t>
+      <w:r>
+        <w:rPr>
+          <w:rFonts w:ascii="Times New Roman" w:eastAsia="Times New Roman" w:hAnsi="Times New Roman" w:cs="Times New Roman"/>
+          <w:sz w:val="24"/>
+          <w:szCs w:val="24"/>
+        </w:rPr>
+        <w:t>OrderDate - DATE</w:t>
       </w:r>
     </w:p>
     <w:p>
@@ -3030,23 +2482,13 @@
           <w:szCs w:val="24"/>
         </w:rPr>
       </w:pPr>
-      <w:proofErr w:type="spellStart"/>
-      <w:r>
-        <w:rPr>
-          <w:rFonts w:ascii="Times New Roman" w:eastAsia="Times New Roman" w:hAnsi="Times New Roman" w:cs="Times New Roman"/>
-          <w:sz w:val="24"/>
-          <w:szCs w:val="24"/>
-        </w:rPr>
-        <w:t>ExpectedDeliveryDate</w:t>
-      </w:r>
-      <w:proofErr w:type="spellEnd"/>
-      <w:r>
-        <w:rPr>
-          <w:rFonts w:ascii="Times New Roman" w:eastAsia="Times New Roman" w:hAnsi="Times New Roman" w:cs="Times New Roman"/>
-          <w:sz w:val="24"/>
-          <w:szCs w:val="24"/>
-        </w:rPr>
-        <w:t xml:space="preserve"> - DATE</w:t>
+      <w:r>
+        <w:rPr>
+          <w:rFonts w:ascii="Times New Roman" w:eastAsia="Times New Roman" w:hAnsi="Times New Roman" w:cs="Times New Roman"/>
+          <w:sz w:val="24"/>
+          <w:szCs w:val="24"/>
+        </w:rPr>
+        <w:t>ExpectedDeliveryDate - DATE</w:t>
       </w:r>
     </w:p>
     <w:p>
@@ -3062,23 +2504,13 @@
           <w:szCs w:val="24"/>
         </w:rPr>
       </w:pPr>
-      <w:proofErr w:type="spellStart"/>
-      <w:r>
-        <w:rPr>
-          <w:rFonts w:ascii="Times New Roman" w:eastAsia="Times New Roman" w:hAnsi="Times New Roman" w:cs="Times New Roman"/>
-          <w:sz w:val="24"/>
-          <w:szCs w:val="24"/>
-        </w:rPr>
-        <w:t>DeliveryStatus</w:t>
-      </w:r>
-      <w:proofErr w:type="spellEnd"/>
-      <w:r>
-        <w:rPr>
-          <w:rFonts w:ascii="Times New Roman" w:eastAsia="Times New Roman" w:hAnsi="Times New Roman" w:cs="Times New Roman"/>
-          <w:sz w:val="24"/>
-          <w:szCs w:val="24"/>
-        </w:rPr>
-        <w:t xml:space="preserve"> - VARCHAR(50)</w:t>
+      <w:r>
+        <w:rPr>
+          <w:rFonts w:ascii="Times New Roman" w:eastAsia="Times New Roman" w:hAnsi="Times New Roman" w:cs="Times New Roman"/>
+          <w:sz w:val="24"/>
+          <w:szCs w:val="24"/>
+        </w:rPr>
+        <w:t>DeliveryStatus - VARCHAR(50)</w:t>
       </w:r>
     </w:p>
     <w:p>
@@ -3115,7 +2547,6 @@
           <w:szCs w:val="24"/>
         </w:rPr>
       </w:pPr>
-      <w:proofErr w:type="spellStart"/>
       <w:r>
         <w:rPr>
           <w:rFonts w:ascii="Times New Roman" w:eastAsia="Times New Roman" w:hAnsi="Times New Roman" w:cs="Times New Roman"/>
@@ -3126,7 +2557,6 @@
         </w:rPr>
         <w:t>PurchaseOrderItems</w:t>
       </w:r>
-      <w:proofErr w:type="spellEnd"/>
     </w:p>
     <w:p>
       <w:pPr>
@@ -3181,41 +2611,13 @@
           <w:szCs w:val="24"/>
         </w:rPr>
       </w:pPr>
-      <w:proofErr w:type="spellStart"/>
-      <w:r>
-        <w:rPr>
-          <w:rFonts w:ascii="Times New Roman" w:eastAsia="Times New Roman" w:hAnsi="Times New Roman" w:cs="Times New Roman"/>
-          <w:sz w:val="24"/>
-          <w:szCs w:val="24"/>
-        </w:rPr>
-        <w:t>PurchaseOrderId</w:t>
-      </w:r>
-      <w:proofErr w:type="spellEnd"/>
-      <w:r>
-        <w:rPr>
-          <w:rFonts w:ascii="Times New Roman" w:eastAsia="Times New Roman" w:hAnsi="Times New Roman" w:cs="Times New Roman"/>
-          <w:sz w:val="24"/>
-          <w:szCs w:val="24"/>
-        </w:rPr>
-        <w:t xml:space="preserve"> (FK to </w:t>
-      </w:r>
-      <w:proofErr w:type="spellStart"/>
-      <w:r>
-        <w:rPr>
-          <w:rFonts w:ascii="Times New Roman" w:eastAsia="Times New Roman" w:hAnsi="Times New Roman" w:cs="Times New Roman"/>
-          <w:sz w:val="24"/>
-          <w:szCs w:val="24"/>
-        </w:rPr>
-        <w:t>PurchaseOrders.Id</w:t>
-      </w:r>
-      <w:proofErr w:type="spellEnd"/>
-      <w:r>
-        <w:rPr>
-          <w:rFonts w:ascii="Times New Roman" w:eastAsia="Times New Roman" w:hAnsi="Times New Roman" w:cs="Times New Roman"/>
-          <w:sz w:val="24"/>
-          <w:szCs w:val="24"/>
-        </w:rPr>
-        <w:t>) - INT</w:t>
+      <w:r>
+        <w:rPr>
+          <w:rFonts w:ascii="Times New Roman" w:eastAsia="Times New Roman" w:hAnsi="Times New Roman" w:cs="Times New Roman"/>
+          <w:sz w:val="24"/>
+          <w:szCs w:val="24"/>
+        </w:rPr>
+        <w:t>PurchaseOrderId (FK to PurchaseOrders.Id) - INT</w:t>
       </w:r>
     </w:p>
     <w:p>
@@ -3231,41 +2633,13 @@
           <w:szCs w:val="24"/>
         </w:rPr>
       </w:pPr>
-      <w:proofErr w:type="spellStart"/>
-      <w:r>
-        <w:rPr>
-          <w:rFonts w:ascii="Times New Roman" w:eastAsia="Times New Roman" w:hAnsi="Times New Roman" w:cs="Times New Roman"/>
-          <w:sz w:val="24"/>
-          <w:szCs w:val="24"/>
-        </w:rPr>
-        <w:t>ProductId</w:t>
-      </w:r>
-      <w:proofErr w:type="spellEnd"/>
-      <w:r>
-        <w:rPr>
-          <w:rFonts w:ascii="Times New Roman" w:eastAsia="Times New Roman" w:hAnsi="Times New Roman" w:cs="Times New Roman"/>
-          <w:sz w:val="24"/>
-          <w:szCs w:val="24"/>
-        </w:rPr>
-        <w:t xml:space="preserve"> (FK to </w:t>
-      </w:r>
-      <w:proofErr w:type="spellStart"/>
-      <w:r>
-        <w:rPr>
-          <w:rFonts w:ascii="Times New Roman" w:eastAsia="Times New Roman" w:hAnsi="Times New Roman" w:cs="Times New Roman"/>
-          <w:sz w:val="24"/>
-          <w:szCs w:val="24"/>
-        </w:rPr>
-        <w:t>Products.Id</w:t>
-      </w:r>
-      <w:proofErr w:type="spellEnd"/>
-      <w:r>
-        <w:rPr>
-          <w:rFonts w:ascii="Times New Roman" w:eastAsia="Times New Roman" w:hAnsi="Times New Roman" w:cs="Times New Roman"/>
-          <w:sz w:val="24"/>
-          <w:szCs w:val="24"/>
-        </w:rPr>
-        <w:t>) - INT</w:t>
+      <w:r>
+        <w:rPr>
+          <w:rFonts w:ascii="Times New Roman" w:eastAsia="Times New Roman" w:hAnsi="Times New Roman" w:cs="Times New Roman"/>
+          <w:sz w:val="24"/>
+          <w:szCs w:val="24"/>
+        </w:rPr>
+        <w:t>ProductId (FK to Products.Id) - INT</w:t>
       </w:r>
     </w:p>
     <w:p>
@@ -3303,23 +2677,13 @@
           <w:szCs w:val="24"/>
         </w:rPr>
       </w:pPr>
-      <w:proofErr w:type="spellStart"/>
-      <w:r>
-        <w:rPr>
-          <w:rFonts w:ascii="Times New Roman" w:eastAsia="Times New Roman" w:hAnsi="Times New Roman" w:cs="Times New Roman"/>
-          <w:sz w:val="24"/>
-          <w:szCs w:val="24"/>
-        </w:rPr>
-        <w:t>UnitPrice</w:t>
-      </w:r>
-      <w:proofErr w:type="spellEnd"/>
-      <w:r>
-        <w:rPr>
-          <w:rFonts w:ascii="Times New Roman" w:eastAsia="Times New Roman" w:hAnsi="Times New Roman" w:cs="Times New Roman"/>
-          <w:sz w:val="24"/>
-          <w:szCs w:val="24"/>
-        </w:rPr>
-        <w:t xml:space="preserve"> - DECIMAL(12,2)</w:t>
+      <w:r>
+        <w:rPr>
+          <w:rFonts w:ascii="Times New Roman" w:eastAsia="Times New Roman" w:hAnsi="Times New Roman" w:cs="Times New Roman"/>
+          <w:sz w:val="24"/>
+          <w:szCs w:val="24"/>
+        </w:rPr>
+        <w:t>UnitPrice - DECIMAL(12,2)</w:t>
       </w:r>
     </w:p>
     <w:p>
@@ -3420,41 +2784,13 @@
           <w:szCs w:val="24"/>
         </w:rPr>
       </w:pPr>
-      <w:proofErr w:type="spellStart"/>
-      <w:r>
-        <w:rPr>
-          <w:rFonts w:ascii="Times New Roman" w:eastAsia="Times New Roman" w:hAnsi="Times New Roman" w:cs="Times New Roman"/>
-          <w:sz w:val="24"/>
-          <w:szCs w:val="24"/>
-        </w:rPr>
-        <w:t>PurchaseOrderId</w:t>
-      </w:r>
-      <w:proofErr w:type="spellEnd"/>
-      <w:r>
-        <w:rPr>
-          <w:rFonts w:ascii="Times New Roman" w:eastAsia="Times New Roman" w:hAnsi="Times New Roman" w:cs="Times New Roman"/>
-          <w:sz w:val="24"/>
-          <w:szCs w:val="24"/>
-        </w:rPr>
-        <w:t xml:space="preserve"> (FK to </w:t>
-      </w:r>
-      <w:proofErr w:type="spellStart"/>
-      <w:r>
-        <w:rPr>
-          <w:rFonts w:ascii="Times New Roman" w:eastAsia="Times New Roman" w:hAnsi="Times New Roman" w:cs="Times New Roman"/>
-          <w:sz w:val="24"/>
-          <w:szCs w:val="24"/>
-        </w:rPr>
-        <w:t>PurchaseOrders.Id</w:t>
-      </w:r>
-      <w:proofErr w:type="spellEnd"/>
-      <w:r>
-        <w:rPr>
-          <w:rFonts w:ascii="Times New Roman" w:eastAsia="Times New Roman" w:hAnsi="Times New Roman" w:cs="Times New Roman"/>
-          <w:sz w:val="24"/>
-          <w:szCs w:val="24"/>
-        </w:rPr>
-        <w:t>, nullable) - INT</w:t>
+      <w:r>
+        <w:rPr>
+          <w:rFonts w:ascii="Times New Roman" w:eastAsia="Times New Roman" w:hAnsi="Times New Roman" w:cs="Times New Roman"/>
+          <w:sz w:val="24"/>
+          <w:szCs w:val="24"/>
+        </w:rPr>
+        <w:t>PurchaseOrderId (FK to PurchaseOrders.Id, nullable) - INT</w:t>
       </w:r>
     </w:p>
     <w:p>
@@ -3514,7 +2850,6 @@
           <w:szCs w:val="24"/>
         </w:rPr>
       </w:pPr>
-      <w:proofErr w:type="spellStart"/>
       <w:r>
         <w:rPr>
           <w:rFonts w:ascii="Times New Roman" w:eastAsia="Times New Roman" w:hAnsi="Times New Roman" w:cs="Times New Roman"/>
@@ -3522,16 +2857,7 @@
           <w:szCs w:val="24"/>
         </w:rPr>
         <w:lastRenderedPageBreak/>
-        <w:t>ExpenseDate</w:t>
-      </w:r>
-      <w:proofErr w:type="spellEnd"/>
-      <w:r>
-        <w:rPr>
-          <w:rFonts w:ascii="Times New Roman" w:eastAsia="Times New Roman" w:hAnsi="Times New Roman" w:cs="Times New Roman"/>
-          <w:sz w:val="24"/>
-          <w:szCs w:val="24"/>
-        </w:rPr>
-        <w:t xml:space="preserve"> - DATE</w:t>
+        <w:t>ExpenseDate - DATE</w:t>
       </w:r>
     </w:p>
     <w:p>
@@ -3547,41 +2873,13 @@
           <w:szCs w:val="24"/>
         </w:rPr>
       </w:pPr>
-      <w:proofErr w:type="spellStart"/>
-      <w:r>
-        <w:rPr>
-          <w:rFonts w:ascii="Times New Roman" w:eastAsia="Times New Roman" w:hAnsi="Times New Roman" w:cs="Times New Roman"/>
-          <w:sz w:val="24"/>
-          <w:szCs w:val="24"/>
-        </w:rPr>
-        <w:t>CategoryID</w:t>
-      </w:r>
-      <w:proofErr w:type="spellEnd"/>
-      <w:r>
-        <w:rPr>
-          <w:rFonts w:ascii="Times New Roman" w:eastAsia="Times New Roman" w:hAnsi="Times New Roman" w:cs="Times New Roman"/>
-          <w:sz w:val="24"/>
-          <w:szCs w:val="24"/>
-        </w:rPr>
-        <w:t xml:space="preserve"> - INT (FK to an </w:t>
-      </w:r>
-      <w:proofErr w:type="spellStart"/>
-      <w:r>
-        <w:rPr>
-          <w:rFonts w:ascii="Times New Roman" w:eastAsia="Times New Roman" w:hAnsi="Times New Roman" w:cs="Times New Roman"/>
-          <w:sz w:val="24"/>
-          <w:szCs w:val="24"/>
-        </w:rPr>
-        <w:t>ExpenseCategories</w:t>
-      </w:r>
-      <w:proofErr w:type="spellEnd"/>
-      <w:r>
-        <w:rPr>
-          <w:rFonts w:ascii="Times New Roman" w:eastAsia="Times New Roman" w:hAnsi="Times New Roman" w:cs="Times New Roman"/>
-          <w:sz w:val="24"/>
-          <w:szCs w:val="24"/>
-        </w:rPr>
-        <w:t xml:space="preserve"> table if defined)</w:t>
+      <w:r>
+        <w:rPr>
+          <w:rFonts w:ascii="Times New Roman" w:eastAsia="Times New Roman" w:hAnsi="Times New Roman" w:cs="Times New Roman"/>
+          <w:sz w:val="24"/>
+          <w:szCs w:val="24"/>
+        </w:rPr>
+        <w:t>CategoryID - INT (FK to an ExpenseCategories table if defined)</w:t>
       </w:r>
     </w:p>
     <w:p>
@@ -3810,41 +3108,13 @@
           <w:szCs w:val="24"/>
         </w:rPr>
       </w:pPr>
-      <w:proofErr w:type="spellStart"/>
-      <w:r>
-        <w:rPr>
-          <w:rFonts w:ascii="Times New Roman" w:eastAsia="Times New Roman" w:hAnsi="Times New Roman" w:cs="Times New Roman"/>
-          <w:sz w:val="24"/>
-          <w:szCs w:val="24"/>
-        </w:rPr>
-        <w:t>UserId</w:t>
-      </w:r>
-      <w:proofErr w:type="spellEnd"/>
-      <w:r>
-        <w:rPr>
-          <w:rFonts w:ascii="Times New Roman" w:eastAsia="Times New Roman" w:hAnsi="Times New Roman" w:cs="Times New Roman"/>
-          <w:sz w:val="24"/>
-          <w:szCs w:val="24"/>
-        </w:rPr>
-        <w:t xml:space="preserve"> (FK to </w:t>
-      </w:r>
-      <w:proofErr w:type="spellStart"/>
-      <w:r>
-        <w:rPr>
-          <w:rFonts w:ascii="Times New Roman" w:eastAsia="Times New Roman" w:hAnsi="Times New Roman" w:cs="Times New Roman"/>
-          <w:sz w:val="24"/>
-          <w:szCs w:val="24"/>
-        </w:rPr>
-        <w:t>Users.Id</w:t>
-      </w:r>
-      <w:proofErr w:type="spellEnd"/>
-      <w:r>
-        <w:rPr>
-          <w:rFonts w:ascii="Times New Roman" w:eastAsia="Times New Roman" w:hAnsi="Times New Roman" w:cs="Times New Roman"/>
-          <w:sz w:val="24"/>
-          <w:szCs w:val="24"/>
-        </w:rPr>
-        <w:t>) - INT</w:t>
+      <w:r>
+        <w:rPr>
+          <w:rFonts w:ascii="Times New Roman" w:eastAsia="Times New Roman" w:hAnsi="Times New Roman" w:cs="Times New Roman"/>
+          <w:sz w:val="24"/>
+          <w:szCs w:val="24"/>
+        </w:rPr>
+        <w:t>UserId (FK to Users.Id) - INT</w:t>
       </w:r>
     </w:p>
     <w:p>
@@ -3860,41 +3130,13 @@
           <w:szCs w:val="24"/>
         </w:rPr>
       </w:pPr>
-      <w:proofErr w:type="spellStart"/>
-      <w:r>
-        <w:rPr>
-          <w:rFonts w:ascii="Times New Roman" w:eastAsia="Times New Roman" w:hAnsi="Times New Roman" w:cs="Times New Roman"/>
-          <w:sz w:val="24"/>
-          <w:szCs w:val="24"/>
-        </w:rPr>
-        <w:t>DepartmentId</w:t>
-      </w:r>
-      <w:proofErr w:type="spellEnd"/>
-      <w:r>
-        <w:rPr>
-          <w:rFonts w:ascii="Times New Roman" w:eastAsia="Times New Roman" w:hAnsi="Times New Roman" w:cs="Times New Roman"/>
-          <w:sz w:val="24"/>
-          <w:szCs w:val="24"/>
-        </w:rPr>
-        <w:t xml:space="preserve"> (FK to </w:t>
-      </w:r>
-      <w:proofErr w:type="spellStart"/>
-      <w:r>
-        <w:rPr>
-          <w:rFonts w:ascii="Times New Roman" w:eastAsia="Times New Roman" w:hAnsi="Times New Roman" w:cs="Times New Roman"/>
-          <w:sz w:val="24"/>
-          <w:szCs w:val="24"/>
-        </w:rPr>
-        <w:t>Departments.Id</w:t>
-      </w:r>
-      <w:proofErr w:type="spellEnd"/>
-      <w:r>
-        <w:rPr>
-          <w:rFonts w:ascii="Times New Roman" w:eastAsia="Times New Roman" w:hAnsi="Times New Roman" w:cs="Times New Roman"/>
-          <w:sz w:val="24"/>
-          <w:szCs w:val="24"/>
-        </w:rPr>
-        <w:t>) - INT</w:t>
+      <w:r>
+        <w:rPr>
+          <w:rFonts w:ascii="Times New Roman" w:eastAsia="Times New Roman" w:hAnsi="Times New Roman" w:cs="Times New Roman"/>
+          <w:sz w:val="24"/>
+          <w:szCs w:val="24"/>
+        </w:rPr>
+        <w:t>DepartmentId (FK to Departments.Id) - INT</w:t>
       </w:r>
     </w:p>
     <w:p>
@@ -3910,23 +3152,13 @@
           <w:szCs w:val="24"/>
         </w:rPr>
       </w:pPr>
-      <w:proofErr w:type="spellStart"/>
-      <w:r>
-        <w:rPr>
-          <w:rFonts w:ascii="Times New Roman" w:eastAsia="Times New Roman" w:hAnsi="Times New Roman" w:cs="Times New Roman"/>
-          <w:sz w:val="24"/>
-          <w:szCs w:val="24"/>
-        </w:rPr>
-        <w:t>DateHired</w:t>
-      </w:r>
-      <w:proofErr w:type="spellEnd"/>
-      <w:r>
-        <w:rPr>
-          <w:rFonts w:ascii="Times New Roman" w:eastAsia="Times New Roman" w:hAnsi="Times New Roman" w:cs="Times New Roman"/>
-          <w:sz w:val="24"/>
-          <w:szCs w:val="24"/>
-        </w:rPr>
-        <w:t xml:space="preserve"> - DATE</w:t>
+      <w:r>
+        <w:rPr>
+          <w:rFonts w:ascii="Times New Roman" w:eastAsia="Times New Roman" w:hAnsi="Times New Roman" w:cs="Times New Roman"/>
+          <w:sz w:val="24"/>
+          <w:szCs w:val="24"/>
+        </w:rPr>
+        <w:t>DateHired - DATE</w:t>
       </w:r>
     </w:p>
     <w:p>
@@ -4049,41 +3281,13 @@
           <w:szCs w:val="24"/>
         </w:rPr>
       </w:pPr>
-      <w:proofErr w:type="spellStart"/>
-      <w:r>
-        <w:rPr>
-          <w:rFonts w:ascii="Times New Roman" w:eastAsia="Times New Roman" w:hAnsi="Times New Roman" w:cs="Times New Roman"/>
-          <w:sz w:val="24"/>
-          <w:szCs w:val="24"/>
-        </w:rPr>
-        <w:t>EmployeeId</w:t>
-      </w:r>
-      <w:proofErr w:type="spellEnd"/>
-      <w:r>
-        <w:rPr>
-          <w:rFonts w:ascii="Times New Roman" w:eastAsia="Times New Roman" w:hAnsi="Times New Roman" w:cs="Times New Roman"/>
-          <w:sz w:val="24"/>
-          <w:szCs w:val="24"/>
-        </w:rPr>
-        <w:t xml:space="preserve"> (FK to </w:t>
-      </w:r>
-      <w:proofErr w:type="spellStart"/>
-      <w:r>
-        <w:rPr>
-          <w:rFonts w:ascii="Times New Roman" w:eastAsia="Times New Roman" w:hAnsi="Times New Roman" w:cs="Times New Roman"/>
-          <w:sz w:val="24"/>
-          <w:szCs w:val="24"/>
-        </w:rPr>
-        <w:t>Employees.Id</w:t>
-      </w:r>
-      <w:proofErr w:type="spellEnd"/>
-      <w:r>
-        <w:rPr>
-          <w:rFonts w:ascii="Times New Roman" w:eastAsia="Times New Roman" w:hAnsi="Times New Roman" w:cs="Times New Roman"/>
-          <w:sz w:val="24"/>
-          <w:szCs w:val="24"/>
-        </w:rPr>
-        <w:t>) - INT</w:t>
+      <w:r>
+        <w:rPr>
+          <w:rFonts w:ascii="Times New Roman" w:eastAsia="Times New Roman" w:hAnsi="Times New Roman" w:cs="Times New Roman"/>
+          <w:sz w:val="24"/>
+          <w:szCs w:val="24"/>
+        </w:rPr>
+        <w:t>EmployeeId (FK to Employees.Id) - INT</w:t>
       </w:r>
     </w:p>
     <w:p>
@@ -4121,23 +3325,13 @@
           <w:szCs w:val="24"/>
         </w:rPr>
       </w:pPr>
-      <w:proofErr w:type="spellStart"/>
-      <w:r>
-        <w:rPr>
-          <w:rFonts w:ascii="Times New Roman" w:eastAsia="Times New Roman" w:hAnsi="Times New Roman" w:cs="Times New Roman"/>
-          <w:sz w:val="24"/>
-          <w:szCs w:val="24"/>
-        </w:rPr>
-        <w:t>CheckIn</w:t>
-      </w:r>
-      <w:proofErr w:type="spellEnd"/>
-      <w:r>
-        <w:rPr>
-          <w:rFonts w:ascii="Times New Roman" w:eastAsia="Times New Roman" w:hAnsi="Times New Roman" w:cs="Times New Roman"/>
-          <w:sz w:val="24"/>
-          <w:szCs w:val="24"/>
-        </w:rPr>
-        <w:t xml:space="preserve"> - TIME</w:t>
+      <w:r>
+        <w:rPr>
+          <w:rFonts w:ascii="Times New Roman" w:eastAsia="Times New Roman" w:hAnsi="Times New Roman" w:cs="Times New Roman"/>
+          <w:sz w:val="24"/>
+          <w:szCs w:val="24"/>
+        </w:rPr>
+        <w:t>CheckIn - TIME</w:t>
       </w:r>
     </w:p>
     <w:p>
@@ -4153,23 +3347,13 @@
           <w:szCs w:val="24"/>
         </w:rPr>
       </w:pPr>
-      <w:proofErr w:type="spellStart"/>
-      <w:r>
-        <w:rPr>
-          <w:rFonts w:ascii="Times New Roman" w:eastAsia="Times New Roman" w:hAnsi="Times New Roman" w:cs="Times New Roman"/>
-          <w:sz w:val="24"/>
-          <w:szCs w:val="24"/>
-        </w:rPr>
-        <w:t>CheckOut</w:t>
-      </w:r>
-      <w:proofErr w:type="spellEnd"/>
-      <w:r>
-        <w:rPr>
-          <w:rFonts w:ascii="Times New Roman" w:eastAsia="Times New Roman" w:hAnsi="Times New Roman" w:cs="Times New Roman"/>
-          <w:sz w:val="24"/>
-          <w:szCs w:val="24"/>
-        </w:rPr>
-        <w:t xml:space="preserve"> - TIME</w:t>
+      <w:r>
+        <w:rPr>
+          <w:rFonts w:ascii="Times New Roman" w:eastAsia="Times New Roman" w:hAnsi="Times New Roman" w:cs="Times New Roman"/>
+          <w:sz w:val="24"/>
+          <w:szCs w:val="24"/>
+        </w:rPr>
+        <w:t>CheckOut - TIME</w:t>
       </w:r>
     </w:p>
     <w:p>
@@ -4270,41 +3454,13 @@
           <w:szCs w:val="24"/>
         </w:rPr>
       </w:pPr>
-      <w:proofErr w:type="spellStart"/>
-      <w:r>
-        <w:rPr>
-          <w:rFonts w:ascii="Times New Roman" w:eastAsia="Times New Roman" w:hAnsi="Times New Roman" w:cs="Times New Roman"/>
-          <w:sz w:val="24"/>
-          <w:szCs w:val="24"/>
-        </w:rPr>
-        <w:t>EmployeeId</w:t>
-      </w:r>
-      <w:proofErr w:type="spellEnd"/>
-      <w:r>
-        <w:rPr>
-          <w:rFonts w:ascii="Times New Roman" w:eastAsia="Times New Roman" w:hAnsi="Times New Roman" w:cs="Times New Roman"/>
-          <w:sz w:val="24"/>
-          <w:szCs w:val="24"/>
-        </w:rPr>
-        <w:t xml:space="preserve"> (FK to </w:t>
-      </w:r>
-      <w:proofErr w:type="spellStart"/>
-      <w:r>
-        <w:rPr>
-          <w:rFonts w:ascii="Times New Roman" w:eastAsia="Times New Roman" w:hAnsi="Times New Roman" w:cs="Times New Roman"/>
-          <w:sz w:val="24"/>
-          <w:szCs w:val="24"/>
-        </w:rPr>
-        <w:t>Employees.Id</w:t>
-      </w:r>
-      <w:proofErr w:type="spellEnd"/>
-      <w:r>
-        <w:rPr>
-          <w:rFonts w:ascii="Times New Roman" w:eastAsia="Times New Roman" w:hAnsi="Times New Roman" w:cs="Times New Roman"/>
-          <w:sz w:val="24"/>
-          <w:szCs w:val="24"/>
-        </w:rPr>
-        <w:t>) - INT</w:t>
+      <w:r>
+        <w:rPr>
+          <w:rFonts w:ascii="Times New Roman" w:eastAsia="Times New Roman" w:hAnsi="Times New Roman" w:cs="Times New Roman"/>
+          <w:sz w:val="24"/>
+          <w:szCs w:val="24"/>
+        </w:rPr>
+        <w:t>EmployeeId (FK to Employees.Id) - INT</w:t>
       </w:r>
     </w:p>
     <w:p>
@@ -4320,23 +3476,13 @@
           <w:szCs w:val="24"/>
         </w:rPr>
       </w:pPr>
-      <w:proofErr w:type="spellStart"/>
-      <w:r>
-        <w:rPr>
-          <w:rFonts w:ascii="Times New Roman" w:eastAsia="Times New Roman" w:hAnsi="Times New Roman" w:cs="Times New Roman"/>
-          <w:sz w:val="24"/>
-          <w:szCs w:val="24"/>
-        </w:rPr>
-        <w:t>PeriodStart</w:t>
-      </w:r>
-      <w:proofErr w:type="spellEnd"/>
-      <w:r>
-        <w:rPr>
-          <w:rFonts w:ascii="Times New Roman" w:eastAsia="Times New Roman" w:hAnsi="Times New Roman" w:cs="Times New Roman"/>
-          <w:sz w:val="24"/>
-          <w:szCs w:val="24"/>
-        </w:rPr>
-        <w:t xml:space="preserve"> - DATE</w:t>
+      <w:r>
+        <w:rPr>
+          <w:rFonts w:ascii="Times New Roman" w:eastAsia="Times New Roman" w:hAnsi="Times New Roman" w:cs="Times New Roman"/>
+          <w:sz w:val="24"/>
+          <w:szCs w:val="24"/>
+        </w:rPr>
+        <w:t>PeriodStart - DATE</w:t>
       </w:r>
     </w:p>
     <w:p>
@@ -4352,23 +3498,13 @@
           <w:szCs w:val="24"/>
         </w:rPr>
       </w:pPr>
-      <w:proofErr w:type="spellStart"/>
-      <w:r>
-        <w:rPr>
-          <w:rFonts w:ascii="Times New Roman" w:eastAsia="Times New Roman" w:hAnsi="Times New Roman" w:cs="Times New Roman"/>
-          <w:sz w:val="24"/>
-          <w:szCs w:val="24"/>
-        </w:rPr>
-        <w:t>PeriodEnd</w:t>
-      </w:r>
-      <w:proofErr w:type="spellEnd"/>
-      <w:r>
-        <w:rPr>
-          <w:rFonts w:ascii="Times New Roman" w:eastAsia="Times New Roman" w:hAnsi="Times New Roman" w:cs="Times New Roman"/>
-          <w:sz w:val="24"/>
-          <w:szCs w:val="24"/>
-        </w:rPr>
-        <w:t xml:space="preserve"> - DATE</w:t>
+      <w:r>
+        <w:rPr>
+          <w:rFonts w:ascii="Times New Roman" w:eastAsia="Times New Roman" w:hAnsi="Times New Roman" w:cs="Times New Roman"/>
+          <w:sz w:val="24"/>
+          <w:szCs w:val="24"/>
+        </w:rPr>
+        <w:t>PeriodEnd - DATE</w:t>
       </w:r>
     </w:p>
     <w:p>
@@ -4384,23 +3520,13 @@
           <w:szCs w:val="24"/>
         </w:rPr>
       </w:pPr>
-      <w:proofErr w:type="spellStart"/>
-      <w:r>
-        <w:rPr>
-          <w:rFonts w:ascii="Times New Roman" w:eastAsia="Times New Roman" w:hAnsi="Times New Roman" w:cs="Times New Roman"/>
-          <w:sz w:val="24"/>
-          <w:szCs w:val="24"/>
-        </w:rPr>
-        <w:t>BaseSalary</w:t>
-      </w:r>
-      <w:proofErr w:type="spellEnd"/>
-      <w:r>
-        <w:rPr>
-          <w:rFonts w:ascii="Times New Roman" w:eastAsia="Times New Roman" w:hAnsi="Times New Roman" w:cs="Times New Roman"/>
-          <w:sz w:val="24"/>
-          <w:szCs w:val="24"/>
-        </w:rPr>
-        <w:t xml:space="preserve"> - DECIMAL(12,2)</w:t>
+      <w:r>
+        <w:rPr>
+          <w:rFonts w:ascii="Times New Roman" w:eastAsia="Times New Roman" w:hAnsi="Times New Roman" w:cs="Times New Roman"/>
+          <w:sz w:val="24"/>
+          <w:szCs w:val="24"/>
+        </w:rPr>
+        <w:t>BaseSalary - DECIMAL(12,2)</w:t>
       </w:r>
     </w:p>
     <w:p>
@@ -4461,23 +3587,13 @@
           <w:szCs w:val="24"/>
         </w:rPr>
       </w:pPr>
-      <w:proofErr w:type="spellStart"/>
-      <w:r>
-        <w:rPr>
-          <w:rFonts w:ascii="Times New Roman" w:eastAsia="Times New Roman" w:hAnsi="Times New Roman" w:cs="Times New Roman"/>
-          <w:sz w:val="24"/>
-          <w:szCs w:val="24"/>
-        </w:rPr>
-        <w:t>NetPay</w:t>
-      </w:r>
-      <w:proofErr w:type="spellEnd"/>
-      <w:r>
-        <w:rPr>
-          <w:rFonts w:ascii="Times New Roman" w:eastAsia="Times New Roman" w:hAnsi="Times New Roman" w:cs="Times New Roman"/>
-          <w:sz w:val="24"/>
-          <w:szCs w:val="24"/>
-        </w:rPr>
-        <w:t xml:space="preserve"> - DECIMAL(12,2)</w:t>
+      <w:r>
+        <w:rPr>
+          <w:rFonts w:ascii="Times New Roman" w:eastAsia="Times New Roman" w:hAnsi="Times New Roman" w:cs="Times New Roman"/>
+          <w:sz w:val="24"/>
+          <w:szCs w:val="24"/>
+        </w:rPr>
+        <w:t>NetPay - DECIMAL(12,2)</w:t>
       </w:r>
     </w:p>
     <w:p>
@@ -4493,23 +3609,13 @@
           <w:szCs w:val="24"/>
         </w:rPr>
       </w:pPr>
-      <w:proofErr w:type="spellStart"/>
-      <w:r>
-        <w:rPr>
-          <w:rFonts w:ascii="Times New Roman" w:eastAsia="Times New Roman" w:hAnsi="Times New Roman" w:cs="Times New Roman"/>
-          <w:sz w:val="24"/>
-          <w:szCs w:val="24"/>
-        </w:rPr>
-        <w:t>PaidOn</w:t>
-      </w:r>
-      <w:proofErr w:type="spellEnd"/>
-      <w:r>
-        <w:rPr>
-          <w:rFonts w:ascii="Times New Roman" w:eastAsia="Times New Roman" w:hAnsi="Times New Roman" w:cs="Times New Roman"/>
-          <w:sz w:val="24"/>
-          <w:szCs w:val="24"/>
-        </w:rPr>
-        <w:t xml:space="preserve"> - DATE</w:t>
+      <w:r>
+        <w:rPr>
+          <w:rFonts w:ascii="Times New Roman" w:eastAsia="Times New Roman" w:hAnsi="Times New Roman" w:cs="Times New Roman"/>
+          <w:sz w:val="24"/>
+          <w:szCs w:val="24"/>
+        </w:rPr>
+        <w:t>PaidOn - DATE</w:t>
       </w:r>
     </w:p>
     <w:p>
@@ -4738,41 +3844,13 @@
           <w:szCs w:val="24"/>
         </w:rPr>
       </w:pPr>
-      <w:proofErr w:type="spellStart"/>
-      <w:r>
-        <w:rPr>
-          <w:rFonts w:ascii="Times New Roman" w:eastAsia="Times New Roman" w:hAnsi="Times New Roman" w:cs="Times New Roman"/>
-          <w:sz w:val="24"/>
-          <w:szCs w:val="24"/>
-        </w:rPr>
-        <w:t>AccountId</w:t>
-      </w:r>
-      <w:proofErr w:type="spellEnd"/>
-      <w:r>
-        <w:rPr>
-          <w:rFonts w:ascii="Times New Roman" w:eastAsia="Times New Roman" w:hAnsi="Times New Roman" w:cs="Times New Roman"/>
-          <w:sz w:val="24"/>
-          <w:szCs w:val="24"/>
-        </w:rPr>
-        <w:t xml:space="preserve"> (FK to </w:t>
-      </w:r>
-      <w:proofErr w:type="spellStart"/>
-      <w:r>
-        <w:rPr>
-          <w:rFonts w:ascii="Times New Roman" w:eastAsia="Times New Roman" w:hAnsi="Times New Roman" w:cs="Times New Roman"/>
-          <w:sz w:val="24"/>
-          <w:szCs w:val="24"/>
-        </w:rPr>
-        <w:t>Accounts.Id</w:t>
-      </w:r>
-      <w:proofErr w:type="spellEnd"/>
-      <w:r>
-        <w:rPr>
-          <w:rFonts w:ascii="Times New Roman" w:eastAsia="Times New Roman" w:hAnsi="Times New Roman" w:cs="Times New Roman"/>
-          <w:sz w:val="24"/>
-          <w:szCs w:val="24"/>
-        </w:rPr>
-        <w:t>) - INT</w:t>
+      <w:r>
+        <w:rPr>
+          <w:rFonts w:ascii="Times New Roman" w:eastAsia="Times New Roman" w:hAnsi="Times New Roman" w:cs="Times New Roman"/>
+          <w:sz w:val="24"/>
+          <w:szCs w:val="24"/>
+        </w:rPr>
+        <w:t>AccountId (FK to Accounts.Id) - INT</w:t>
       </w:r>
     </w:p>
     <w:p>
@@ -4939,23 +4017,13 @@
           <w:szCs w:val="24"/>
         </w:rPr>
       </w:pPr>
-      <w:proofErr w:type="spellStart"/>
-      <w:r>
-        <w:rPr>
-          <w:rFonts w:ascii="Times New Roman" w:eastAsia="Times New Roman" w:hAnsi="Times New Roman" w:cs="Times New Roman"/>
-          <w:sz w:val="24"/>
-          <w:szCs w:val="24"/>
-        </w:rPr>
-        <w:t>EntryDate</w:t>
-      </w:r>
-      <w:proofErr w:type="spellEnd"/>
-      <w:r>
-        <w:rPr>
-          <w:rFonts w:ascii="Times New Roman" w:eastAsia="Times New Roman" w:hAnsi="Times New Roman" w:cs="Times New Roman"/>
-          <w:sz w:val="24"/>
-          <w:szCs w:val="24"/>
-        </w:rPr>
-        <w:t xml:space="preserve"> - DATE</w:t>
+      <w:r>
+        <w:rPr>
+          <w:rFonts w:ascii="Times New Roman" w:eastAsia="Times New Roman" w:hAnsi="Times New Roman" w:cs="Times New Roman"/>
+          <w:sz w:val="24"/>
+          <w:szCs w:val="24"/>
+        </w:rPr>
+        <w:t>EntryDate - DATE</w:t>
       </w:r>
     </w:p>
     <w:p>
@@ -4993,41 +4061,13 @@
           <w:szCs w:val="24"/>
         </w:rPr>
       </w:pPr>
-      <w:proofErr w:type="spellStart"/>
-      <w:r>
-        <w:rPr>
-          <w:rFonts w:ascii="Times New Roman" w:eastAsia="Times New Roman" w:hAnsi="Times New Roman" w:cs="Times New Roman"/>
-          <w:sz w:val="24"/>
-          <w:szCs w:val="24"/>
-        </w:rPr>
-        <w:t>DebitAccountId</w:t>
-      </w:r>
-      <w:proofErr w:type="spellEnd"/>
-      <w:r>
-        <w:rPr>
-          <w:rFonts w:ascii="Times New Roman" w:eastAsia="Times New Roman" w:hAnsi="Times New Roman" w:cs="Times New Roman"/>
-          <w:sz w:val="24"/>
-          <w:szCs w:val="24"/>
-        </w:rPr>
-        <w:t xml:space="preserve"> (FK to </w:t>
-      </w:r>
-      <w:proofErr w:type="spellStart"/>
-      <w:r>
-        <w:rPr>
-          <w:rFonts w:ascii="Times New Roman" w:eastAsia="Times New Roman" w:hAnsi="Times New Roman" w:cs="Times New Roman"/>
-          <w:sz w:val="24"/>
-          <w:szCs w:val="24"/>
-        </w:rPr>
-        <w:t>Accounts.Id</w:t>
-      </w:r>
-      <w:proofErr w:type="spellEnd"/>
-      <w:r>
-        <w:rPr>
-          <w:rFonts w:ascii="Times New Roman" w:eastAsia="Times New Roman" w:hAnsi="Times New Roman" w:cs="Times New Roman"/>
-          <w:sz w:val="24"/>
-          <w:szCs w:val="24"/>
-        </w:rPr>
-        <w:t>) - INT</w:t>
+      <w:r>
+        <w:rPr>
+          <w:rFonts w:ascii="Times New Roman" w:eastAsia="Times New Roman" w:hAnsi="Times New Roman" w:cs="Times New Roman"/>
+          <w:sz w:val="24"/>
+          <w:szCs w:val="24"/>
+        </w:rPr>
+        <w:t>DebitAccountId (FK to Accounts.Id) - INT</w:t>
       </w:r>
     </w:p>
     <w:p>
@@ -5043,41 +4083,13 @@
           <w:szCs w:val="24"/>
         </w:rPr>
       </w:pPr>
-      <w:proofErr w:type="spellStart"/>
-      <w:r>
-        <w:rPr>
-          <w:rFonts w:ascii="Times New Roman" w:eastAsia="Times New Roman" w:hAnsi="Times New Roman" w:cs="Times New Roman"/>
-          <w:sz w:val="24"/>
-          <w:szCs w:val="24"/>
-        </w:rPr>
-        <w:t>CreditAccountId</w:t>
-      </w:r>
-      <w:proofErr w:type="spellEnd"/>
-      <w:r>
-        <w:rPr>
-          <w:rFonts w:ascii="Times New Roman" w:eastAsia="Times New Roman" w:hAnsi="Times New Roman" w:cs="Times New Roman"/>
-          <w:sz w:val="24"/>
-          <w:szCs w:val="24"/>
-        </w:rPr>
-        <w:t xml:space="preserve"> (FK to </w:t>
-      </w:r>
-      <w:proofErr w:type="spellStart"/>
-      <w:r>
-        <w:rPr>
-          <w:rFonts w:ascii="Times New Roman" w:eastAsia="Times New Roman" w:hAnsi="Times New Roman" w:cs="Times New Roman"/>
-          <w:sz w:val="24"/>
-          <w:szCs w:val="24"/>
-        </w:rPr>
-        <w:t>Accounts.Id</w:t>
-      </w:r>
-      <w:proofErr w:type="spellEnd"/>
-      <w:r>
-        <w:rPr>
-          <w:rFonts w:ascii="Times New Roman" w:eastAsia="Times New Roman" w:hAnsi="Times New Roman" w:cs="Times New Roman"/>
-          <w:sz w:val="24"/>
-          <w:szCs w:val="24"/>
-        </w:rPr>
-        <w:t>) - INT</w:t>
+      <w:r>
+        <w:rPr>
+          <w:rFonts w:ascii="Times New Roman" w:eastAsia="Times New Roman" w:hAnsi="Times New Roman" w:cs="Times New Roman"/>
+          <w:sz w:val="24"/>
+          <w:szCs w:val="24"/>
+        </w:rPr>
+        <w:t>CreditAccountId (FK to Accounts.Id) - INT</w:t>
       </w:r>
     </w:p>
     <w:p>
@@ -5266,41 +4278,13 @@
           <w:szCs w:val="24"/>
         </w:rPr>
       </w:pPr>
-      <w:proofErr w:type="spellStart"/>
-      <w:r>
-        <w:rPr>
-          <w:rFonts w:ascii="Times New Roman" w:eastAsia="Times New Roman" w:hAnsi="Times New Roman" w:cs="Times New Roman"/>
-          <w:sz w:val="24"/>
-          <w:szCs w:val="24"/>
-        </w:rPr>
-        <w:t>CreatedBy</w:t>
-      </w:r>
-      <w:proofErr w:type="spellEnd"/>
-      <w:r>
-        <w:rPr>
-          <w:rFonts w:ascii="Times New Roman" w:eastAsia="Times New Roman" w:hAnsi="Times New Roman" w:cs="Times New Roman"/>
-          <w:sz w:val="24"/>
-          <w:szCs w:val="24"/>
-        </w:rPr>
-        <w:t xml:space="preserve"> (FK to </w:t>
-      </w:r>
-      <w:proofErr w:type="spellStart"/>
-      <w:r>
-        <w:rPr>
-          <w:rFonts w:ascii="Times New Roman" w:eastAsia="Times New Roman" w:hAnsi="Times New Roman" w:cs="Times New Roman"/>
-          <w:sz w:val="24"/>
-          <w:szCs w:val="24"/>
-        </w:rPr>
-        <w:t>Users.Id</w:t>
-      </w:r>
-      <w:proofErr w:type="spellEnd"/>
-      <w:r>
-        <w:rPr>
-          <w:rFonts w:ascii="Times New Roman" w:eastAsia="Times New Roman" w:hAnsi="Times New Roman" w:cs="Times New Roman"/>
-          <w:sz w:val="24"/>
-          <w:szCs w:val="24"/>
-        </w:rPr>
-        <w:t>) - INT</w:t>
+      <w:r>
+        <w:rPr>
+          <w:rFonts w:ascii="Times New Roman" w:eastAsia="Times New Roman" w:hAnsi="Times New Roman" w:cs="Times New Roman"/>
+          <w:sz w:val="24"/>
+          <w:szCs w:val="24"/>
+        </w:rPr>
+        <w:t>CreatedBy (FK to Users.Id) - INT</w:t>
       </w:r>
     </w:p>
     <w:p>
@@ -5316,23 +4300,13 @@
           <w:szCs w:val="24"/>
         </w:rPr>
       </w:pPr>
-      <w:proofErr w:type="spellStart"/>
-      <w:r>
-        <w:rPr>
-          <w:rFonts w:ascii="Times New Roman" w:eastAsia="Times New Roman" w:hAnsi="Times New Roman" w:cs="Times New Roman"/>
-          <w:sz w:val="24"/>
-          <w:szCs w:val="24"/>
-        </w:rPr>
-        <w:t>CreatedAt</w:t>
-      </w:r>
-      <w:proofErr w:type="spellEnd"/>
-      <w:r>
-        <w:rPr>
-          <w:rFonts w:ascii="Times New Roman" w:eastAsia="Times New Roman" w:hAnsi="Times New Roman" w:cs="Times New Roman"/>
-          <w:sz w:val="24"/>
-          <w:szCs w:val="24"/>
-        </w:rPr>
-        <w:t xml:space="preserve"> - DATETIME</w:t>
+      <w:r>
+        <w:rPr>
+          <w:rFonts w:ascii="Times New Roman" w:eastAsia="Times New Roman" w:hAnsi="Times New Roman" w:cs="Times New Roman"/>
+          <w:sz w:val="24"/>
+          <w:szCs w:val="24"/>
+        </w:rPr>
+        <w:t>CreatedAt - DATETIME</w:t>
       </w:r>
     </w:p>
     <w:p>
@@ -5348,23 +4322,13 @@
           <w:szCs w:val="24"/>
         </w:rPr>
       </w:pPr>
-      <w:proofErr w:type="spellStart"/>
-      <w:r>
-        <w:rPr>
-          <w:rFonts w:ascii="Times New Roman" w:eastAsia="Times New Roman" w:hAnsi="Times New Roman" w:cs="Times New Roman"/>
-          <w:sz w:val="24"/>
-          <w:szCs w:val="24"/>
-        </w:rPr>
-        <w:t>FiltersJson</w:t>
-      </w:r>
-      <w:proofErr w:type="spellEnd"/>
-      <w:r>
-        <w:rPr>
-          <w:rFonts w:ascii="Times New Roman" w:eastAsia="Times New Roman" w:hAnsi="Times New Roman" w:cs="Times New Roman"/>
-          <w:sz w:val="24"/>
-          <w:szCs w:val="24"/>
-        </w:rPr>
-        <w:t xml:space="preserve"> </w:t>
+      <w:r>
+        <w:rPr>
+          <w:rFonts w:ascii="Times New Roman" w:eastAsia="Times New Roman" w:hAnsi="Times New Roman" w:cs="Times New Roman"/>
+          <w:sz w:val="24"/>
+          <w:szCs w:val="24"/>
+        </w:rPr>
+        <w:t xml:space="preserve">FiltersJson </w:t>
       </w:r>
       <w:r>
         <w:rPr>
@@ -5475,41 +4439,13 @@
           <w:szCs w:val="24"/>
         </w:rPr>
       </w:pPr>
-      <w:proofErr w:type="spellStart"/>
-      <w:r>
-        <w:rPr>
-          <w:rFonts w:ascii="Times New Roman" w:eastAsia="Times New Roman" w:hAnsi="Times New Roman" w:cs="Times New Roman"/>
-          <w:sz w:val="24"/>
-          <w:szCs w:val="24"/>
-        </w:rPr>
-        <w:t>UserId</w:t>
-      </w:r>
-      <w:proofErr w:type="spellEnd"/>
-      <w:r>
-        <w:rPr>
-          <w:rFonts w:ascii="Times New Roman" w:eastAsia="Times New Roman" w:hAnsi="Times New Roman" w:cs="Times New Roman"/>
-          <w:sz w:val="24"/>
-          <w:szCs w:val="24"/>
-        </w:rPr>
-        <w:t xml:space="preserve"> (FK to </w:t>
-      </w:r>
-      <w:proofErr w:type="spellStart"/>
-      <w:r>
-        <w:rPr>
-          <w:rFonts w:ascii="Times New Roman" w:eastAsia="Times New Roman" w:hAnsi="Times New Roman" w:cs="Times New Roman"/>
-          <w:sz w:val="24"/>
-          <w:szCs w:val="24"/>
-        </w:rPr>
-        <w:t>Users.Id</w:t>
-      </w:r>
-      <w:proofErr w:type="spellEnd"/>
-      <w:r>
-        <w:rPr>
-          <w:rFonts w:ascii="Times New Roman" w:eastAsia="Times New Roman" w:hAnsi="Times New Roman" w:cs="Times New Roman"/>
-          <w:sz w:val="24"/>
-          <w:szCs w:val="24"/>
-        </w:rPr>
-        <w:t>) - INT</w:t>
+      <w:r>
+        <w:rPr>
+          <w:rFonts w:ascii="Times New Roman" w:eastAsia="Times New Roman" w:hAnsi="Times New Roman" w:cs="Times New Roman"/>
+          <w:sz w:val="24"/>
+          <w:szCs w:val="24"/>
+        </w:rPr>
+        <w:t>UserId (FK to Users.Id) - INT</w:t>
       </w:r>
     </w:p>
     <w:p>
@@ -5569,23 +4505,13 @@
           <w:szCs w:val="24"/>
         </w:rPr>
       </w:pPr>
-      <w:proofErr w:type="spellStart"/>
-      <w:r>
-        <w:rPr>
-          <w:rFonts w:ascii="Times New Roman" w:eastAsia="Times New Roman" w:hAnsi="Times New Roman" w:cs="Times New Roman"/>
-          <w:sz w:val="24"/>
-          <w:szCs w:val="24"/>
-        </w:rPr>
-        <w:t>IsRead</w:t>
-      </w:r>
-      <w:proofErr w:type="spellEnd"/>
-      <w:r>
-        <w:rPr>
-          <w:rFonts w:ascii="Times New Roman" w:eastAsia="Times New Roman" w:hAnsi="Times New Roman" w:cs="Times New Roman"/>
-          <w:sz w:val="24"/>
-          <w:szCs w:val="24"/>
-        </w:rPr>
-        <w:t xml:space="preserve"> - BIT</w:t>
+      <w:r>
+        <w:rPr>
+          <w:rFonts w:ascii="Times New Roman" w:eastAsia="Times New Roman" w:hAnsi="Times New Roman" w:cs="Times New Roman"/>
+          <w:sz w:val="24"/>
+          <w:szCs w:val="24"/>
+        </w:rPr>
+        <w:t>IsRead - BIT</w:t>
       </w:r>
     </w:p>
     <w:p>
@@ -5601,23 +4527,13 @@
           <w:szCs w:val="24"/>
         </w:rPr>
       </w:pPr>
-      <w:proofErr w:type="spellStart"/>
-      <w:r>
-        <w:rPr>
-          <w:rFonts w:ascii="Times New Roman" w:eastAsia="Times New Roman" w:hAnsi="Times New Roman" w:cs="Times New Roman"/>
-          <w:sz w:val="24"/>
-          <w:szCs w:val="24"/>
-        </w:rPr>
-        <w:t>CreatedAt</w:t>
-      </w:r>
-      <w:proofErr w:type="spellEnd"/>
-      <w:r>
-        <w:rPr>
-          <w:rFonts w:ascii="Times New Roman" w:eastAsia="Times New Roman" w:hAnsi="Times New Roman" w:cs="Times New Roman"/>
-          <w:sz w:val="24"/>
-          <w:szCs w:val="24"/>
-        </w:rPr>
-        <w:t xml:space="preserve"> - DATETIME</w:t>
+      <w:r>
+        <w:rPr>
+          <w:rFonts w:ascii="Times New Roman" w:eastAsia="Times New Roman" w:hAnsi="Times New Roman" w:cs="Times New Roman"/>
+          <w:sz w:val="24"/>
+          <w:szCs w:val="24"/>
+        </w:rPr>
+        <w:t>CreatedAt - DATETIME</w:t>
       </w:r>
     </w:p>
     <w:p>
@@ -5783,23 +4699,13 @@
           <w:szCs w:val="24"/>
         </w:rPr>
       </w:pPr>
-      <w:proofErr w:type="spellStart"/>
-      <w:r>
-        <w:rPr>
-          <w:rFonts w:ascii="Times New Roman" w:eastAsia="Times New Roman" w:hAnsi="Times New Roman" w:cs="Times New Roman"/>
-          <w:sz w:val="24"/>
-          <w:szCs w:val="24"/>
-        </w:rPr>
-        <w:t>UpdatedAt</w:t>
-      </w:r>
-      <w:proofErr w:type="spellEnd"/>
-      <w:r>
-        <w:rPr>
-          <w:rFonts w:ascii="Times New Roman" w:eastAsia="Times New Roman" w:hAnsi="Times New Roman" w:cs="Times New Roman"/>
-          <w:sz w:val="24"/>
-          <w:szCs w:val="24"/>
-        </w:rPr>
-        <w:t xml:space="preserve"> - DATETIME</w:t>
+      <w:r>
+        <w:rPr>
+          <w:rFonts w:ascii="Times New Roman" w:eastAsia="Times New Roman" w:hAnsi="Times New Roman" w:cs="Times New Roman"/>
+          <w:sz w:val="24"/>
+          <w:szCs w:val="24"/>
+        </w:rPr>
+        <w:t>UpdatedAt - DATETIME</w:t>
       </w:r>
     </w:p>
     <w:p>
@@ -5814,7 +4720,6 @@
           <w:szCs w:val="24"/>
         </w:rPr>
       </w:pPr>
-      <w:proofErr w:type="spellStart"/>
       <w:r>
         <w:rPr>
           <w:rFonts w:ascii="Times New Roman" w:eastAsia="Times New Roman" w:hAnsi="Times New Roman" w:cs="Times New Roman"/>
@@ -5825,7 +4730,6 @@
         </w:rPr>
         <w:t>CompanyProfile</w:t>
       </w:r>
-      <w:proofErr w:type="spellEnd"/>
     </w:p>
     <w:p>
       <w:pPr>
@@ -5968,23 +4872,13 @@
           <w:szCs w:val="24"/>
         </w:rPr>
       </w:pPr>
-      <w:proofErr w:type="spellStart"/>
-      <w:r>
-        <w:rPr>
-          <w:rFonts w:ascii="Times New Roman" w:eastAsia="Times New Roman" w:hAnsi="Times New Roman" w:cs="Times New Roman"/>
-          <w:sz w:val="24"/>
-          <w:szCs w:val="24"/>
-        </w:rPr>
-        <w:t>TaxNumber</w:t>
-      </w:r>
-      <w:proofErr w:type="spellEnd"/>
-      <w:r>
-        <w:rPr>
-          <w:rFonts w:ascii="Times New Roman" w:eastAsia="Times New Roman" w:hAnsi="Times New Roman" w:cs="Times New Roman"/>
-          <w:sz w:val="24"/>
-          <w:szCs w:val="24"/>
-        </w:rPr>
-        <w:t xml:space="preserve"> - VARCHAR(100)</w:t>
+      <w:r>
+        <w:rPr>
+          <w:rFonts w:ascii="Times New Roman" w:eastAsia="Times New Roman" w:hAnsi="Times New Roman" w:cs="Times New Roman"/>
+          <w:sz w:val="24"/>
+          <w:szCs w:val="24"/>
+        </w:rPr>
+        <w:t>TaxNumber - VARCHAR(100)</w:t>
       </w:r>
     </w:p>
     <w:p>
@@ -6055,61 +4949,7 @@
           <w:sz w:val="24"/>
           <w:szCs w:val="24"/>
         </w:rPr>
-        <w:t xml:space="preserve"> All foreign key constraints should be enforced for data integrity. Timestamps such as </w:t>
-      </w:r>
-      <w:proofErr w:type="spellStart"/>
-      <w:r>
-        <w:rPr>
-          <w:rFonts w:ascii="Times New Roman" w:eastAsia="Times New Roman" w:hAnsi="Times New Roman" w:cs="Times New Roman"/>
-          <w:sz w:val="24"/>
-          <w:szCs w:val="24"/>
-        </w:rPr>
-        <w:t>CreatedAt</w:t>
-      </w:r>
-      <w:proofErr w:type="spellEnd"/>
-      <w:r>
-        <w:rPr>
-          <w:rFonts w:ascii="Times New Roman" w:eastAsia="Times New Roman" w:hAnsi="Times New Roman" w:cs="Times New Roman"/>
-          <w:sz w:val="24"/>
-          <w:szCs w:val="24"/>
-        </w:rPr>
-        <w:t xml:space="preserve">, </w:t>
-      </w:r>
-      <w:proofErr w:type="spellStart"/>
-      <w:r>
-        <w:rPr>
-          <w:rFonts w:ascii="Times New Roman" w:eastAsia="Times New Roman" w:hAnsi="Times New Roman" w:cs="Times New Roman"/>
-          <w:sz w:val="24"/>
-          <w:szCs w:val="24"/>
-        </w:rPr>
-        <w:t>UpdatedAt</w:t>
-      </w:r>
-      <w:proofErr w:type="spellEnd"/>
-      <w:r>
-        <w:rPr>
-          <w:rFonts w:ascii="Times New Roman" w:eastAsia="Times New Roman" w:hAnsi="Times New Roman" w:cs="Times New Roman"/>
-          <w:sz w:val="24"/>
-          <w:szCs w:val="24"/>
-        </w:rPr>
-        <w:t xml:space="preserve">, and </w:t>
-      </w:r>
-      <w:proofErr w:type="spellStart"/>
-      <w:r>
-        <w:rPr>
-          <w:rFonts w:ascii="Times New Roman" w:eastAsia="Times New Roman" w:hAnsi="Times New Roman" w:cs="Times New Roman"/>
-          <w:sz w:val="24"/>
-          <w:szCs w:val="24"/>
-        </w:rPr>
-        <w:t>DeletedAt</w:t>
-      </w:r>
-      <w:proofErr w:type="spellEnd"/>
-      <w:r>
-        <w:rPr>
-          <w:rFonts w:ascii="Times New Roman" w:eastAsia="Times New Roman" w:hAnsi="Times New Roman" w:cs="Times New Roman"/>
-          <w:sz w:val="24"/>
-          <w:szCs w:val="24"/>
-        </w:rPr>
-        <w:t xml:space="preserve"> can be added as needed to support audit logging and soft deletes.</w:t>
+        <w:t xml:space="preserve"> All foreign key constraints should be enforced for data integrity. Timestamps such as CreatedAt, UpdatedAt, and DeletedAt can be added as needed to support audit logging and soft deletes.</w:t>
       </w:r>
     </w:p>
     <w:p>

</xml_diff>

<commit_message>
phone number character number increased in DB doc
</commit_message>
<xml_diff>
--- a/Docs/Doc Files/ERP System Database Schema Documentation.docx
+++ b/Docs/Doc Files/ERP System Database Schema Documentation.docx
@@ -1069,7 +1069,23 @@
           <w:sz w:val="24"/>
           <w:szCs w:val="24"/>
         </w:rPr>
-        <w:t>Phone - VARCHAR(20)</w:t>
+        <w:t>Phone - VARCHAR(</w:t>
+      </w:r>
+      <w:r>
+        <w:rPr>
+          <w:rFonts w:ascii="Times New Roman" w:eastAsia="Times New Roman" w:hAnsi="Times New Roman" w:cs="Times New Roman"/>
+          <w:sz w:val="24"/>
+          <w:szCs w:val="24"/>
+        </w:rPr>
+        <w:t>5</w:t>
+      </w:r>
+      <w:r>
+        <w:rPr>
+          <w:rFonts w:ascii="Times New Roman" w:eastAsia="Times New Roman" w:hAnsi="Times New Roman" w:cs="Times New Roman"/>
+          <w:sz w:val="24"/>
+          <w:szCs w:val="24"/>
+        </w:rPr>
+        <w:t>0)</w:t>
       </w:r>
     </w:p>
     <w:p>
@@ -1708,7 +1724,23 @@
           <w:sz w:val="24"/>
           <w:szCs w:val="24"/>
         </w:rPr>
-        <w:t>Phone - VARCHAR(20)</w:t>
+        <w:t>Phone - VARCHAR(</w:t>
+      </w:r>
+      <w:r>
+        <w:rPr>
+          <w:rFonts w:ascii="Times New Roman" w:eastAsia="Times New Roman" w:hAnsi="Times New Roman" w:cs="Times New Roman"/>
+          <w:sz w:val="24"/>
+          <w:szCs w:val="24"/>
+        </w:rPr>
+        <w:t>5</w:t>
+      </w:r>
+      <w:r>
+        <w:rPr>
+          <w:rFonts w:ascii="Times New Roman" w:eastAsia="Times New Roman" w:hAnsi="Times New Roman" w:cs="Times New Roman"/>
+          <w:sz w:val="24"/>
+          <w:szCs w:val="24"/>
+        </w:rPr>
+        <w:t>0)</w:t>
       </w:r>
     </w:p>
     <w:p>
@@ -4856,7 +4888,23 @@
           <w:sz w:val="24"/>
           <w:szCs w:val="24"/>
         </w:rPr>
-        <w:t>Phone - VARCHAR(20)</w:t>
+        <w:t>Phone - VARCHAR(</w:t>
+      </w:r>
+      <w:r>
+        <w:rPr>
+          <w:rFonts w:ascii="Times New Roman" w:eastAsia="Times New Roman" w:hAnsi="Times New Roman" w:cs="Times New Roman"/>
+          <w:sz w:val="24"/>
+          <w:szCs w:val="24"/>
+        </w:rPr>
+        <w:t>5</w:t>
+      </w:r>
+      <w:r>
+        <w:rPr>
+          <w:rFonts w:ascii="Times New Roman" w:eastAsia="Times New Roman" w:hAnsi="Times New Roman" w:cs="Times New Roman"/>
+          <w:sz w:val="24"/>
+          <w:szCs w:val="24"/>
+        </w:rPr>
+        <w:t>0)</w:t>
       </w:r>
     </w:p>
     <w:p>

</xml_diff>